<commit_message>
Changes to the study design
</commit_message>
<xml_diff>
--- a/Study Protocol.docx
+++ b/Study Protocol.docx
@@ -72,22 +72,13 @@
         <w:t>Group A will interact with a list. Group B will interact with a shallow hierarchy. Group C will interact with a deep hierarchy.</w:t>
       </w:r>
       <w:r>
-        <w:t xml:space="preserve"> Participants in each </w:t>
-      </w:r>
-      <w:r>
-        <w:t xml:space="preserve">group will interact with a unique structure. </w:t>
-      </w:r>
-    </w:p>
-    <w:p/>
-    <w:p>
-      <w:r>
-        <w:t xml:space="preserve">Each </w:t>
-      </w:r>
-      <w:r>
-        <w:t xml:space="preserve">participant </w:t>
-      </w:r>
-      <w:r>
-        <w:t>will perform 5 tasks. Each task will consist of selecting a target item from the structure that corresponds to their group.</w:t>
+        <w:t xml:space="preserve"> Participants in each group will interact with a unique structure. </w:t>
+      </w:r>
+    </w:p>
+    <w:p/>
+    <w:p>
+      <w:r>
+        <w:t>Each participant will perform 5 tasks. Each task will consist of selecting a target item from the structure that corresponds to their group.</w:t>
       </w:r>
     </w:p>
     <w:p/>
@@ -336,7 +327,54 @@
     <w:p/>
     <w:p>
       <w:r>
-        <w:t xml:space="preserve">“You will be using an interactive voice response system. You will sit at this computer and interact with a keypad on the screen. </w:t>
+        <w:t>“</w:t>
+      </w:r>
+      <w:r>
+        <w:t xml:space="preserve">Thank you for agreeing to participate in our study. </w:t>
+      </w:r>
+      <w:r>
+        <w:t xml:space="preserve">You will be using an interactive voice response system. </w:t>
+      </w:r>
+      <w:r>
+        <w:t xml:space="preserve"> An IVR system is what you hear when you call a customer care number or bank or </w:t>
+      </w:r>
+      <w:proofErr w:type="spellStart"/>
+      <w:r>
+        <w:t>moviephone</w:t>
+      </w:r>
+      <w:proofErr w:type="spellEnd"/>
+      <w:r>
+        <w:t xml:space="preserve">. You hear an automated voice and you have to select some options to access information. We will give you an example a bit later as well. </w:t>
+      </w:r>
+    </w:p>
+    <w:p/>
+    <w:p>
+      <w:r>
+        <w:t>In this task, y</w:t>
+      </w:r>
+      <w:r>
+        <w:t>ou will sit at this computer a</w:t>
+      </w:r>
+      <w:r>
+        <w:t>nd interact with this keypad on the</w:t>
+      </w:r>
+      <w:r>
+        <w:t xml:space="preserve"> screen</w:t>
+      </w:r>
+      <w:r>
+        <w:t xml:space="preserve"> (</w:t>
+      </w:r>
+      <w:r>
+        <w:rPr>
+          <w:b/>
+        </w:rPr>
+        <w:t>point to the keypad</w:t>
+      </w:r>
+      <w:r>
+        <w:t>)</w:t>
+      </w:r>
+      <w:r>
+        <w:t xml:space="preserve">. </w:t>
       </w:r>
       <w:r>
         <w:t>The system will read you items and a number corresponding to each item</w:t>
@@ -345,29 +383,136 @@
         <w:t xml:space="preserve">. Items </w:t>
       </w:r>
       <w:r>
-        <w:t>are selected by pressing the number as told by the system. You will be asked to find 5 items by using the system and pressing the number corresponding to your target item. During the task you may be asked to proceed to the next task. We will now walk through a simple example.”</w:t>
-      </w:r>
-    </w:p>
-    <w:p/>
-    <w:p>
-      <w:r>
-        <w:t>The example will consist of a simple five item list of animals where we are asked to select “cat”.</w:t>
-      </w:r>
-    </w:p>
-    <w:p/>
-    <w:p>
-      <w:r>
-        <w:t>The participant would be given a demo corresponding to his group at most 3 times.</w:t>
-      </w:r>
-      <w:bookmarkStart w:id="0" w:name="_GoBack"/>
-      <w:bookmarkEnd w:id="0"/>
-      <w:r>
+        <w:t xml:space="preserve">are selected by pressing the </w:t>
+      </w:r>
+      <w:r>
+        <w:t xml:space="preserve">corresponding </w:t>
+      </w:r>
+      <w:r>
+        <w:t>number on the screen</w:t>
+      </w:r>
+      <w:r>
+        <w:t>. You will be asked to find 5 items</w:t>
+      </w:r>
+      <w:r>
+        <w:t xml:space="preserve"> one after another. </w:t>
+      </w:r>
+      <w:r>
+        <w:t>During the task you may be asked to proceed to the next task. We will now walk through a simple example.”</w:t>
+      </w:r>
+    </w:p>
+    <w:p/>
+    <w:p>
+      <w:r>
+        <w:t xml:space="preserve">In the example, you will hear names of animals organized in a certain way. Your task is to find “Duck” from the names of animals. In order to select “Duck”, you need to press the number read by IVR system corresponding to “Duck”. Let us show you how. </w:t>
+      </w:r>
+    </w:p>
+    <w:p/>
+    <w:p>
+      <w:pPr>
+        <w:rPr>
+          <w:b/>
+        </w:rPr>
+      </w:pPr>
+      <w:r>
+        <w:rPr>
+          <w:b/>
+        </w:rPr>
+        <w:t>Show them the demo</w:t>
+      </w:r>
+    </w:p>
+    <w:p>
+      <w:pPr>
+        <w:rPr>
+          <w:b/>
+        </w:rPr>
+      </w:pPr>
+    </w:p>
+    <w:p>
+      <w:r>
+        <w:t xml:space="preserve">This is how your task will end. Now you can try doing it. You can try the demo at most 3 times. </w:t>
+      </w:r>
+    </w:p>
+    <w:p/>
+    <w:p>
+      <w:pPr>
+        <w:rPr>
+          <w:b/>
+        </w:rPr>
+      </w:pPr>
+      <w:r>
+        <w:rPr>
+          <w:b/>
+        </w:rPr>
+        <w:t>Participant try the demo</w:t>
+      </w:r>
+    </w:p>
+    <w:p/>
+    <w:p>
+      <w:r>
+        <w:t xml:space="preserve">Great, </w:t>
+      </w:r>
+      <w:proofErr w:type="gramStart"/>
+      <w:r>
+        <w:t>Now</w:t>
+      </w:r>
+      <w:proofErr w:type="gramEnd"/>
+      <w:r>
+        <w:t xml:space="preserve"> we are beginning the experiment. You will try experiment X. You have to press &lt;X&gt; as soon as the call is connected. </w:t>
+      </w:r>
+      <w:r>
+        <w:t xml:space="preserve">You will have to find 5 items, one after other. We will tell you the next task once you finish the existing task. </w:t>
+      </w:r>
+    </w:p>
+    <w:p/>
+    <w:p>
+      <w:r>
+        <w:t xml:space="preserve">So, </w:t>
+      </w:r>
+      <w:proofErr w:type="spellStart"/>
+      <w:proofErr w:type="gramStart"/>
+      <w:r>
+        <w:t>lets</w:t>
+      </w:r>
+      <w:proofErr w:type="spellEnd"/>
+      <w:proofErr w:type="gramEnd"/>
+      <w:r>
+        <w:t xml:space="preserve"> begin. </w:t>
+      </w:r>
+    </w:p>
+    <w:p/>
+    <w:p>
+      <w:pPr>
+        <w:rPr>
+          <w:b/>
+        </w:rPr>
+      </w:pPr>
+      <w:r>
+        <w:rPr>
+          <w:b/>
+        </w:rPr>
+        <w:t xml:space="preserve">Tell and show them the </w:t>
+      </w:r>
+      <w:r>
+        <w:rPr>
+          <w:b/>
+        </w:rPr>
+        <w:t xml:space="preserve">first </w:t>
+      </w:r>
+      <w:r>
+        <w:rPr>
+          <w:b/>
+        </w:rPr>
+        <w:t xml:space="preserve">item to find. </w:t>
+      </w:r>
+      <w:r>
+        <w:rPr>
+          <w:b/>
+        </w:rPr>
         <w:t xml:space="preserve"> </w:t>
       </w:r>
-      <w:r>
-        <w:t>After completing the example, the experimenter will proceed to the script on the data collection form.</w:t>
-      </w:r>
-    </w:p>
+    </w:p>
+    <w:p/>
     <w:p>
       <w:r>
         <w:br w:type="page"/>
@@ -391,13 +536,6 @@
           <w:b/>
         </w:rPr>
       </w:pPr>
-    </w:p>
-    <w:p>
-      <w:pPr>
-        <w:rPr>
-          <w:b/>
-        </w:rPr>
-      </w:pPr>
       <w:r>
         <w:rPr>
           <w:b/>
@@ -411,13 +549,6 @@
           <w:b/>
         </w:rPr>
       </w:pPr>
-    </w:p>
-    <w:p>
-      <w:pPr>
-        <w:rPr>
-          <w:b/>
-        </w:rPr>
-      </w:pPr>
       <w:r>
         <w:rPr>
           <w:b/>
@@ -431,13 +562,6 @@
           <w:b/>
         </w:rPr>
       </w:pPr>
-    </w:p>
-    <w:p>
-      <w:pPr>
-        <w:rPr>
-          <w:b/>
-        </w:rPr>
-      </w:pPr>
       <w:r>
         <w:rPr>
           <w:b/>
@@ -451,13 +575,6 @@
           <w:b/>
         </w:rPr>
       </w:pPr>
-    </w:p>
-    <w:p>
-      <w:pPr>
-        <w:rPr>
-          <w:b/>
-        </w:rPr>
-      </w:pPr>
       <w:r>
         <w:rPr>
           <w:b/>
@@ -471,13 +588,6 @@
           <w:b/>
         </w:rPr>
       </w:pPr>
-    </w:p>
-    <w:p>
-      <w:pPr>
-        <w:rPr>
-          <w:b/>
-        </w:rPr>
-      </w:pPr>
       <w:r>
         <w:rPr>
           <w:b/>
@@ -491,6 +601,45 @@
           <w:b/>
         </w:rPr>
       </w:pPr>
+      <w:r>
+        <w:rPr>
+          <w:b/>
+        </w:rPr>
+        <w:t>Have</w:t>
+      </w:r>
+      <w:r>
+        <w:rPr>
+          <w:b/>
+        </w:rPr>
+        <w:t xml:space="preserve"> you used an IVR system </w:t>
+      </w:r>
+      <w:proofErr w:type="gramStart"/>
+      <w:r>
+        <w:rPr>
+          <w:b/>
+        </w:rPr>
+        <w:t>before</w:t>
+      </w:r>
+      <w:r>
+        <w:rPr>
+          <w:b/>
+        </w:rPr>
+        <w:t>:</w:t>
+      </w:r>
+      <w:proofErr w:type="gramEnd"/>
+    </w:p>
+    <w:p>
+      <w:pPr>
+        <w:rPr>
+          <w:b/>
+        </w:rPr>
+      </w:pPr>
+      <w:r>
+        <w:rPr>
+          <w:b/>
+        </w:rPr>
+        <w:t>If yes, how many times:</w:t>
+      </w:r>
     </w:p>
     <w:p>
       <w:r>
@@ -770,7 +919,6 @@
         <w:rPr>
           <w:b/>
         </w:rPr>
-        <w:lastRenderedPageBreak/>
         <w:t>Time completed:                                             PROMPTED TO PROCEED</w:t>
       </w:r>
     </w:p>
@@ -794,7 +942,6 @@
         </w:pBdr>
       </w:pPr>
     </w:p>
-    <w:p/>
     <w:p>
       <w:r>
         <w:t>“The experiment is complete! Well done. Thank you for participating!”</w:t>
@@ -802,7 +949,147 @@
     </w:p>
     <w:p/>
     <w:p/>
-    <w:p/>
+    <w:p>
+      <w:pPr>
+        <w:rPr>
+          <w:b/>
+          <w:sz w:val="40"/>
+        </w:rPr>
+      </w:pPr>
+      <w:r>
+        <w:rPr>
+          <w:b/>
+          <w:sz w:val="40"/>
+        </w:rPr>
+        <w:t>Pants</w:t>
+      </w:r>
+    </w:p>
+    <w:p>
+      <w:pPr>
+        <w:rPr>
+          <w:b/>
+          <w:sz w:val="40"/>
+        </w:rPr>
+      </w:pPr>
+    </w:p>
+    <w:p>
+      <w:pPr>
+        <w:rPr>
+          <w:b/>
+          <w:sz w:val="40"/>
+        </w:rPr>
+      </w:pPr>
+    </w:p>
+    <w:p>
+      <w:pPr>
+        <w:rPr>
+          <w:b/>
+          <w:sz w:val="40"/>
+        </w:rPr>
+      </w:pPr>
+      <w:r>
+        <w:rPr>
+          <w:b/>
+          <w:sz w:val="40"/>
+        </w:rPr>
+        <w:t>Blouse</w:t>
+      </w:r>
+    </w:p>
+    <w:p>
+      <w:pPr>
+        <w:rPr>
+          <w:b/>
+          <w:sz w:val="40"/>
+        </w:rPr>
+      </w:pPr>
+    </w:p>
+    <w:p>
+      <w:pPr>
+        <w:rPr>
+          <w:b/>
+          <w:sz w:val="40"/>
+        </w:rPr>
+      </w:pPr>
+    </w:p>
+    <w:p>
+      <w:pPr>
+        <w:rPr>
+          <w:b/>
+          <w:sz w:val="40"/>
+        </w:rPr>
+      </w:pPr>
+      <w:r>
+        <w:rPr>
+          <w:b/>
+          <w:sz w:val="40"/>
+        </w:rPr>
+        <w:t>Rings</w:t>
+      </w:r>
+    </w:p>
+    <w:p>
+      <w:pPr>
+        <w:rPr>
+          <w:b/>
+          <w:sz w:val="40"/>
+        </w:rPr>
+      </w:pPr>
+    </w:p>
+    <w:p>
+      <w:pPr>
+        <w:rPr>
+          <w:b/>
+          <w:sz w:val="40"/>
+        </w:rPr>
+      </w:pPr>
+    </w:p>
+    <w:p>
+      <w:pPr>
+        <w:rPr>
+          <w:b/>
+          <w:sz w:val="40"/>
+        </w:rPr>
+      </w:pPr>
+      <w:r>
+        <w:rPr>
+          <w:b/>
+          <w:sz w:val="40"/>
+        </w:rPr>
+        <w:t>Football</w:t>
+      </w:r>
+    </w:p>
+    <w:p>
+      <w:pPr>
+        <w:rPr>
+          <w:b/>
+          <w:sz w:val="40"/>
+        </w:rPr>
+      </w:pPr>
+    </w:p>
+    <w:p>
+      <w:pPr>
+        <w:rPr>
+          <w:b/>
+          <w:sz w:val="40"/>
+        </w:rPr>
+      </w:pPr>
+    </w:p>
+    <w:p>
+      <w:pPr>
+        <w:rPr>
+          <w:b/>
+          <w:sz w:val="40"/>
+        </w:rPr>
+      </w:pPr>
+      <w:bookmarkStart w:id="0" w:name="_GoBack"/>
+      <w:bookmarkEnd w:id="0"/>
+      <w:r>
+        <w:rPr>
+          <w:b/>
+          <w:sz w:val="40"/>
+        </w:rPr>
+        <w:t>Plate</w:t>
+      </w:r>
+    </w:p>
     <w:sectPr>
       <w:pgSz w:w="12240" w:h="15840"/>
       <w:pgMar w:top="1440" w:right="1800" w:bottom="1440" w:left="1800" w:header="720" w:footer="720" w:gutter="0"/>

</xml_diff>

<commit_message>
added spaces to the cut-out slips for the subjects.
</commit_message>
<xml_diff>
--- a/Study Protocol.docx
+++ b/Study Protocol.docx
@@ -1,6 +1,6 @@
 
 <file path=word/document.xml><?xml version="1.0" encoding="utf-8"?>
-<w:document xmlns:wpc="http://schemas.microsoft.com/office/word/2010/wordprocessingCanvas" xmlns:mc="http://schemas.openxmlformats.org/markup-compatibility/2006" xmlns:o="urn:schemas-microsoft-com:office:office" xmlns:r="http://schemas.openxmlformats.org/officeDocument/2006/relationships" xmlns:m="http://schemas.openxmlformats.org/officeDocument/2006/math" xmlns:v="urn:schemas-microsoft-com:vml" xmlns:wp14="http://schemas.microsoft.com/office/word/2010/wordprocessingDrawing" xmlns:wp="http://schemas.openxmlformats.org/drawingml/2006/wordprocessingDrawing" xmlns:w10="urn:schemas-microsoft-com:office:word" xmlns:w="http://schemas.openxmlformats.org/wordprocessingml/2006/main" xmlns:w14="http://schemas.microsoft.com/office/word/2010/wordml" xmlns:w15="http://schemas.microsoft.com/office/word/2012/wordml" xmlns:wpg="http://schemas.microsoft.com/office/word/2010/wordprocessingGroup" xmlns:wpi="http://schemas.microsoft.com/office/word/2010/wordprocessingInk" xmlns:wne="http://schemas.microsoft.com/office/word/2006/wordml" xmlns:wps="http://schemas.microsoft.com/office/word/2010/wordprocessingShape" mc:Ignorable="w14 w15 wp14">
+<w:document xmlns:wpc="http://schemas.microsoft.com/office/word/2010/wordprocessingCanvas" xmlns:mo="http://schemas.microsoft.com/office/mac/office/2008/main" xmlns:mc="http://schemas.openxmlformats.org/markup-compatibility/2006" xmlns:mv="urn:schemas-microsoft-com:mac:vml" xmlns:o="urn:schemas-microsoft-com:office:office" xmlns:r="http://schemas.openxmlformats.org/officeDocument/2006/relationships" xmlns:m="http://schemas.openxmlformats.org/officeDocument/2006/math" xmlns:v="urn:schemas-microsoft-com:vml" xmlns:wp14="http://schemas.microsoft.com/office/word/2010/wordprocessingDrawing" xmlns:wp="http://schemas.openxmlformats.org/drawingml/2006/wordprocessingDrawing" xmlns:w10="urn:schemas-microsoft-com:office:word" xmlns:w="http://schemas.openxmlformats.org/wordprocessingml/2006/main" xmlns:w14="http://schemas.microsoft.com/office/word/2010/wordml" xmlns:wpg="http://schemas.microsoft.com/office/word/2010/wordprocessingGroup" xmlns:wpi="http://schemas.microsoft.com/office/word/2010/wordprocessingInk" xmlns:wne="http://schemas.microsoft.com/office/word/2006/wordml" xmlns:wps="http://schemas.microsoft.com/office/word/2010/wordprocessingShape" mc:Ignorable="w14 wp14">
   <w:body>
     <w:p>
       <w:pPr>
@@ -450,15 +450,7 @@
     <w:p/>
     <w:p>
       <w:r>
-        <w:t xml:space="preserve">Great, </w:t>
-      </w:r>
-      <w:proofErr w:type="gramStart"/>
-      <w:r>
-        <w:t>Now</w:t>
-      </w:r>
-      <w:proofErr w:type="gramEnd"/>
-      <w:r>
-        <w:t xml:space="preserve"> we are beginning the experiment. You will try experiment X. You have to press &lt;X&gt; as soon as the call is connected. </w:t>
+        <w:t xml:space="preserve">Great, Now we are beginning the experiment. You will try experiment X. You have to press &lt;X&gt; as soon as the call is connected. </w:t>
       </w:r>
       <w:r>
         <w:t xml:space="preserve">You will have to find 5 items, one after other. We will tell you the next task once you finish the existing task. </w:t>
@@ -467,17 +459,7 @@
     <w:p/>
     <w:p>
       <w:r>
-        <w:t xml:space="preserve">So, </w:t>
-      </w:r>
-      <w:proofErr w:type="spellStart"/>
-      <w:proofErr w:type="gramStart"/>
-      <w:r>
-        <w:t>lets</w:t>
-      </w:r>
-      <w:proofErr w:type="spellEnd"/>
-      <w:proofErr w:type="gramEnd"/>
-      <w:r>
-        <w:t xml:space="preserve"> begin. </w:t>
+        <w:t xml:space="preserve">So, lets begin. </w:t>
       </w:r>
     </w:p>
     <w:p/>
@@ -987,91 +969,6 @@
           <w:sz w:val="40"/>
         </w:rPr>
       </w:pPr>
-      <w:r>
-        <w:rPr>
-          <w:b/>
-          <w:sz w:val="40"/>
-        </w:rPr>
-        <w:t>Blouse</w:t>
-      </w:r>
-    </w:p>
-    <w:p>
-      <w:pPr>
-        <w:rPr>
-          <w:b/>
-          <w:sz w:val="40"/>
-        </w:rPr>
-      </w:pPr>
-    </w:p>
-    <w:p>
-      <w:pPr>
-        <w:rPr>
-          <w:b/>
-          <w:sz w:val="40"/>
-        </w:rPr>
-      </w:pPr>
-    </w:p>
-    <w:p>
-      <w:pPr>
-        <w:rPr>
-          <w:b/>
-          <w:sz w:val="40"/>
-        </w:rPr>
-      </w:pPr>
-      <w:r>
-        <w:rPr>
-          <w:b/>
-          <w:sz w:val="40"/>
-        </w:rPr>
-        <w:t>Rings</w:t>
-      </w:r>
-    </w:p>
-    <w:p>
-      <w:pPr>
-        <w:rPr>
-          <w:b/>
-          <w:sz w:val="40"/>
-        </w:rPr>
-      </w:pPr>
-    </w:p>
-    <w:p>
-      <w:pPr>
-        <w:rPr>
-          <w:b/>
-          <w:sz w:val="40"/>
-        </w:rPr>
-      </w:pPr>
-    </w:p>
-    <w:p>
-      <w:pPr>
-        <w:rPr>
-          <w:b/>
-          <w:sz w:val="40"/>
-        </w:rPr>
-      </w:pPr>
-      <w:r>
-        <w:rPr>
-          <w:b/>
-          <w:sz w:val="40"/>
-        </w:rPr>
-        <w:t>Football</w:t>
-      </w:r>
-    </w:p>
-    <w:p>
-      <w:pPr>
-        <w:rPr>
-          <w:b/>
-          <w:sz w:val="40"/>
-        </w:rPr>
-      </w:pPr>
-    </w:p>
-    <w:p>
-      <w:pPr>
-        <w:rPr>
-          <w:b/>
-          <w:sz w:val="40"/>
-        </w:rPr>
-      </w:pPr>
     </w:p>
     <w:p>
       <w:pPr>
@@ -1082,6 +979,187 @@
       </w:pPr>
       <w:bookmarkStart w:id="0" w:name="_GoBack"/>
       <w:bookmarkEnd w:id="0"/>
+    </w:p>
+    <w:p>
+      <w:pPr>
+        <w:rPr>
+          <w:b/>
+          <w:sz w:val="40"/>
+        </w:rPr>
+      </w:pPr>
+    </w:p>
+    <w:p>
+      <w:pPr>
+        <w:rPr>
+          <w:b/>
+          <w:sz w:val="40"/>
+        </w:rPr>
+      </w:pPr>
+      <w:r>
+        <w:rPr>
+          <w:b/>
+          <w:sz w:val="40"/>
+        </w:rPr>
+        <w:t>Blouse</w:t>
+      </w:r>
+    </w:p>
+    <w:p>
+      <w:pPr>
+        <w:rPr>
+          <w:b/>
+          <w:sz w:val="40"/>
+        </w:rPr>
+      </w:pPr>
+    </w:p>
+    <w:p>
+      <w:pPr>
+        <w:rPr>
+          <w:b/>
+          <w:sz w:val="40"/>
+        </w:rPr>
+      </w:pPr>
+    </w:p>
+    <w:p>
+      <w:pPr>
+        <w:rPr>
+          <w:b/>
+          <w:sz w:val="40"/>
+        </w:rPr>
+      </w:pPr>
+    </w:p>
+    <w:p>
+      <w:pPr>
+        <w:rPr>
+          <w:b/>
+          <w:sz w:val="40"/>
+        </w:rPr>
+      </w:pPr>
+    </w:p>
+    <w:p>
+      <w:pPr>
+        <w:rPr>
+          <w:b/>
+          <w:sz w:val="40"/>
+        </w:rPr>
+      </w:pPr>
+    </w:p>
+    <w:p>
+      <w:pPr>
+        <w:rPr>
+          <w:b/>
+          <w:sz w:val="40"/>
+        </w:rPr>
+      </w:pPr>
+      <w:r>
+        <w:rPr>
+          <w:b/>
+          <w:sz w:val="40"/>
+        </w:rPr>
+        <w:t>Rings</w:t>
+      </w:r>
+    </w:p>
+    <w:p>
+      <w:pPr>
+        <w:rPr>
+          <w:b/>
+          <w:sz w:val="40"/>
+        </w:rPr>
+      </w:pPr>
+    </w:p>
+    <w:p>
+      <w:pPr>
+        <w:rPr>
+          <w:b/>
+          <w:sz w:val="40"/>
+        </w:rPr>
+      </w:pPr>
+    </w:p>
+    <w:p>
+      <w:pPr>
+        <w:rPr>
+          <w:b/>
+          <w:sz w:val="40"/>
+        </w:rPr>
+      </w:pPr>
+    </w:p>
+    <w:p>
+      <w:pPr>
+        <w:rPr>
+          <w:b/>
+          <w:sz w:val="40"/>
+        </w:rPr>
+      </w:pPr>
+    </w:p>
+    <w:p>
+      <w:pPr>
+        <w:rPr>
+          <w:b/>
+          <w:sz w:val="40"/>
+        </w:rPr>
+      </w:pPr>
+    </w:p>
+    <w:p>
+      <w:pPr>
+        <w:rPr>
+          <w:b/>
+          <w:sz w:val="40"/>
+        </w:rPr>
+      </w:pPr>
+      <w:r>
+        <w:rPr>
+          <w:b/>
+          <w:sz w:val="40"/>
+        </w:rPr>
+        <w:t>Football</w:t>
+      </w:r>
+    </w:p>
+    <w:p>
+      <w:pPr>
+        <w:rPr>
+          <w:b/>
+          <w:sz w:val="40"/>
+        </w:rPr>
+      </w:pPr>
+    </w:p>
+    <w:p>
+      <w:pPr>
+        <w:rPr>
+          <w:b/>
+          <w:sz w:val="40"/>
+        </w:rPr>
+      </w:pPr>
+    </w:p>
+    <w:p>
+      <w:pPr>
+        <w:rPr>
+          <w:b/>
+          <w:sz w:val="40"/>
+        </w:rPr>
+      </w:pPr>
+    </w:p>
+    <w:p>
+      <w:pPr>
+        <w:rPr>
+          <w:b/>
+          <w:sz w:val="40"/>
+        </w:rPr>
+      </w:pPr>
+    </w:p>
+    <w:p>
+      <w:pPr>
+        <w:rPr>
+          <w:b/>
+          <w:sz w:val="40"/>
+        </w:rPr>
+      </w:pPr>
+    </w:p>
+    <w:p>
+      <w:pPr>
+        <w:rPr>
+          <w:b/>
+          <w:sz w:val="40"/>
+        </w:rPr>
+      </w:pPr>
       <w:r>
         <w:rPr>
           <w:b/>
@@ -1101,7 +1179,7 @@
 </file>
 
 <file path=word/numbering.xml><?xml version="1.0" encoding="utf-8"?>
-<w:numbering xmlns:wpc="http://schemas.microsoft.com/office/word/2010/wordprocessingCanvas" xmlns:mc="http://schemas.openxmlformats.org/markup-compatibility/2006" xmlns:o="urn:schemas-microsoft-com:office:office" xmlns:r="http://schemas.openxmlformats.org/officeDocument/2006/relationships" xmlns:m="http://schemas.openxmlformats.org/officeDocument/2006/math" xmlns:v="urn:schemas-microsoft-com:vml" xmlns:wp14="http://schemas.microsoft.com/office/word/2010/wordprocessingDrawing" xmlns:wp="http://schemas.openxmlformats.org/drawingml/2006/wordprocessingDrawing" xmlns:w10="urn:schemas-microsoft-com:office:word" xmlns:w="http://schemas.openxmlformats.org/wordprocessingml/2006/main" xmlns:w14="http://schemas.microsoft.com/office/word/2010/wordml" xmlns:w15="http://schemas.microsoft.com/office/word/2012/wordml" xmlns:wpg="http://schemas.microsoft.com/office/word/2010/wordprocessingGroup" xmlns:wpi="http://schemas.microsoft.com/office/word/2010/wordprocessingInk" xmlns:wne="http://schemas.microsoft.com/office/word/2006/wordml" xmlns:wps="http://schemas.microsoft.com/office/word/2010/wordprocessingShape" mc:Ignorable="w14 w15 wp14">
+<w:numbering xmlns:wpc="http://schemas.microsoft.com/office/word/2010/wordprocessingCanvas" xmlns:mo="http://schemas.microsoft.com/office/mac/office/2008/main" xmlns:mc="http://schemas.openxmlformats.org/markup-compatibility/2006" xmlns:mv="urn:schemas-microsoft-com:mac:vml" xmlns:o="urn:schemas-microsoft-com:office:office" xmlns:r="http://schemas.openxmlformats.org/officeDocument/2006/relationships" xmlns:m="http://schemas.openxmlformats.org/officeDocument/2006/math" xmlns:v="urn:schemas-microsoft-com:vml" xmlns:wp14="http://schemas.microsoft.com/office/word/2010/wordprocessingDrawing" xmlns:wp="http://schemas.openxmlformats.org/drawingml/2006/wordprocessingDrawing" xmlns:w10="urn:schemas-microsoft-com:office:word" xmlns:w="http://schemas.openxmlformats.org/wordprocessingml/2006/main" xmlns:w14="http://schemas.microsoft.com/office/word/2010/wordml" xmlns:wpg="http://schemas.microsoft.com/office/word/2010/wordprocessingGroup" xmlns:wpi="http://schemas.microsoft.com/office/word/2010/wordprocessingInk" xmlns:wne="http://schemas.microsoft.com/office/word/2006/wordml" xmlns:wps="http://schemas.microsoft.com/office/word/2010/wordprocessingShape" mc:Ignorable="w14 wp14">
   <w:abstractNum w:abstractNumId="0">
     <w:nsid w:val="73387EE3"/>
     <w:multiLevelType w:val="hybridMultilevel"/>
@@ -1222,7 +1300,7 @@
 </file>
 
 <file path=word/styles.xml><?xml version="1.0" encoding="utf-8"?>
-<w:styles xmlns:mc="http://schemas.openxmlformats.org/markup-compatibility/2006" xmlns:r="http://schemas.openxmlformats.org/officeDocument/2006/relationships" xmlns:w="http://schemas.openxmlformats.org/wordprocessingml/2006/main" xmlns:w14="http://schemas.microsoft.com/office/word/2010/wordml" xmlns:w15="http://schemas.microsoft.com/office/word/2012/wordml" mc:Ignorable="w14 w15">
+<w:styles xmlns:mc="http://schemas.openxmlformats.org/markup-compatibility/2006" xmlns:r="http://schemas.openxmlformats.org/officeDocument/2006/relationships" xmlns:w="http://schemas.openxmlformats.org/wordprocessingml/2006/main" xmlns:w14="http://schemas.microsoft.com/office/word/2010/wordml" mc:Ignorable="w14">
   <w:docDefaults>
     <w:rPrDefault>
       <w:rPr>
@@ -1234,369 +1312,359 @@
     </w:rPrDefault>
     <w:pPrDefault/>
   </w:docDefaults>
-  <w:latentStyles w:defLockedState="0" w:defUIPriority="99" w:defSemiHidden="0" w:defUnhideWhenUsed="0" w:defQFormat="0" w:count="371">
-    <w:lsdException w:name="Normal" w:uiPriority="0" w:qFormat="1"/>
-    <w:lsdException w:name="heading 1" w:uiPriority="9" w:qFormat="1"/>
-    <w:lsdException w:name="heading 2" w:semiHidden="1" w:uiPriority="9" w:unhideWhenUsed="1" w:qFormat="1"/>
-    <w:lsdException w:name="heading 3" w:semiHidden="1" w:uiPriority="9" w:unhideWhenUsed="1" w:qFormat="1"/>
-    <w:lsdException w:name="heading 4" w:semiHidden="1" w:uiPriority="9" w:unhideWhenUsed="1" w:qFormat="1"/>
-    <w:lsdException w:name="heading 5" w:semiHidden="1" w:uiPriority="9" w:unhideWhenUsed="1" w:qFormat="1"/>
-    <w:lsdException w:name="heading 6" w:semiHidden="1" w:uiPriority="9" w:unhideWhenUsed="1" w:qFormat="1"/>
-    <w:lsdException w:name="heading 7" w:semiHidden="1" w:uiPriority="9" w:unhideWhenUsed="1" w:qFormat="1"/>
-    <w:lsdException w:name="heading 8" w:semiHidden="1" w:uiPriority="9" w:unhideWhenUsed="1" w:qFormat="1"/>
-    <w:lsdException w:name="heading 9" w:semiHidden="1" w:uiPriority="9" w:unhideWhenUsed="1" w:qFormat="1"/>
-    <w:lsdException w:name="index 1" w:semiHidden="1" w:unhideWhenUsed="1"/>
-    <w:lsdException w:name="index 2" w:semiHidden="1" w:unhideWhenUsed="1"/>
-    <w:lsdException w:name="index 3" w:semiHidden="1" w:unhideWhenUsed="1"/>
-    <w:lsdException w:name="index 4" w:semiHidden="1" w:unhideWhenUsed="1"/>
-    <w:lsdException w:name="index 5" w:semiHidden="1" w:unhideWhenUsed="1"/>
-    <w:lsdException w:name="index 6" w:semiHidden="1" w:unhideWhenUsed="1"/>
-    <w:lsdException w:name="index 7" w:semiHidden="1" w:unhideWhenUsed="1"/>
-    <w:lsdException w:name="index 8" w:semiHidden="1" w:unhideWhenUsed="1"/>
-    <w:lsdException w:name="index 9" w:semiHidden="1" w:unhideWhenUsed="1"/>
-    <w:lsdException w:name="toc 1" w:semiHidden="1" w:uiPriority="39" w:unhideWhenUsed="1"/>
-    <w:lsdException w:name="toc 2" w:semiHidden="1" w:uiPriority="39" w:unhideWhenUsed="1"/>
-    <w:lsdException w:name="toc 3" w:semiHidden="1" w:uiPriority="39" w:unhideWhenUsed="1"/>
-    <w:lsdException w:name="toc 4" w:semiHidden="1" w:uiPriority="39" w:unhideWhenUsed="1"/>
-    <w:lsdException w:name="toc 5" w:semiHidden="1" w:uiPriority="39" w:unhideWhenUsed="1"/>
-    <w:lsdException w:name="toc 6" w:semiHidden="1" w:uiPriority="39" w:unhideWhenUsed="1"/>
-    <w:lsdException w:name="toc 7" w:semiHidden="1" w:uiPriority="39" w:unhideWhenUsed="1"/>
-    <w:lsdException w:name="toc 8" w:semiHidden="1" w:uiPriority="39" w:unhideWhenUsed="1"/>
-    <w:lsdException w:name="toc 9" w:semiHidden="1" w:uiPriority="39" w:unhideWhenUsed="1"/>
-    <w:lsdException w:name="Normal Indent" w:semiHidden="1" w:unhideWhenUsed="1"/>
-    <w:lsdException w:name="footnote text" w:semiHidden="1" w:unhideWhenUsed="1"/>
-    <w:lsdException w:name="annotation text" w:semiHidden="1" w:unhideWhenUsed="1"/>
-    <w:lsdException w:name="header" w:semiHidden="1" w:unhideWhenUsed="1"/>
-    <w:lsdException w:name="footer" w:semiHidden="1" w:unhideWhenUsed="1"/>
-    <w:lsdException w:name="index heading" w:semiHidden="1" w:unhideWhenUsed="1"/>
-    <w:lsdException w:name="caption" w:semiHidden="1" w:uiPriority="35" w:unhideWhenUsed="1" w:qFormat="1"/>
-    <w:lsdException w:name="table of figures" w:semiHidden="1" w:unhideWhenUsed="1"/>
-    <w:lsdException w:name="envelope address" w:semiHidden="1" w:unhideWhenUsed="1"/>
-    <w:lsdException w:name="envelope return" w:semiHidden="1" w:unhideWhenUsed="1"/>
-    <w:lsdException w:name="footnote reference" w:semiHidden="1" w:unhideWhenUsed="1"/>
-    <w:lsdException w:name="annotation reference" w:semiHidden="1" w:unhideWhenUsed="1"/>
-    <w:lsdException w:name="line number" w:semiHidden="1" w:unhideWhenUsed="1"/>
-    <w:lsdException w:name="page number" w:semiHidden="1" w:unhideWhenUsed="1"/>
-    <w:lsdException w:name="endnote reference" w:semiHidden="1" w:unhideWhenUsed="1"/>
-    <w:lsdException w:name="endnote text" w:semiHidden="1" w:unhideWhenUsed="1"/>
-    <w:lsdException w:name="table of authorities" w:semiHidden="1" w:unhideWhenUsed="1"/>
-    <w:lsdException w:name="macro" w:semiHidden="1" w:unhideWhenUsed="1"/>
-    <w:lsdException w:name="toa heading" w:semiHidden="1" w:unhideWhenUsed="1"/>
-    <w:lsdException w:name="List" w:semiHidden="1" w:unhideWhenUsed="1"/>
-    <w:lsdException w:name="List Bullet" w:semiHidden="1" w:unhideWhenUsed="1"/>
-    <w:lsdException w:name="List Number" w:semiHidden="1" w:unhideWhenUsed="1"/>
-    <w:lsdException w:name="List 2" w:semiHidden="1" w:unhideWhenUsed="1"/>
-    <w:lsdException w:name="List 3" w:semiHidden="1" w:unhideWhenUsed="1"/>
-    <w:lsdException w:name="List 4" w:semiHidden="1" w:unhideWhenUsed="1"/>
-    <w:lsdException w:name="List 5" w:semiHidden="1" w:unhideWhenUsed="1"/>
-    <w:lsdException w:name="List Bullet 2" w:semiHidden="1" w:unhideWhenUsed="1"/>
-    <w:lsdException w:name="List Bullet 3" w:semiHidden="1" w:unhideWhenUsed="1"/>
-    <w:lsdException w:name="List Bullet 4" w:semiHidden="1" w:unhideWhenUsed="1"/>
-    <w:lsdException w:name="List Bullet 5" w:semiHidden="1" w:unhideWhenUsed="1"/>
-    <w:lsdException w:name="List Number 2" w:semiHidden="1" w:unhideWhenUsed="1"/>
-    <w:lsdException w:name="List Number 3" w:semiHidden="1" w:unhideWhenUsed="1"/>
-    <w:lsdException w:name="List Number 4" w:semiHidden="1" w:unhideWhenUsed="1"/>
-    <w:lsdException w:name="List Number 5" w:semiHidden="1" w:unhideWhenUsed="1"/>
-    <w:lsdException w:name="Title" w:uiPriority="10" w:qFormat="1"/>
-    <w:lsdException w:name="Closing" w:semiHidden="1" w:unhideWhenUsed="1"/>
-    <w:lsdException w:name="Signature" w:semiHidden="1" w:unhideWhenUsed="1"/>
-    <w:lsdException w:name="Default Paragraph Font" w:semiHidden="1" w:uiPriority="1" w:unhideWhenUsed="1"/>
-    <w:lsdException w:name="Body Text" w:semiHidden="1" w:unhideWhenUsed="1"/>
-    <w:lsdException w:name="Body Text Indent" w:semiHidden="1" w:unhideWhenUsed="1"/>
-    <w:lsdException w:name="List Continue" w:semiHidden="1" w:unhideWhenUsed="1"/>
-    <w:lsdException w:name="List Continue 2" w:semiHidden="1" w:unhideWhenUsed="1"/>
-    <w:lsdException w:name="List Continue 3" w:semiHidden="1" w:unhideWhenUsed="1"/>
-    <w:lsdException w:name="List Continue 4" w:semiHidden="1" w:unhideWhenUsed="1"/>
-    <w:lsdException w:name="List Continue 5" w:semiHidden="1" w:unhideWhenUsed="1"/>
-    <w:lsdException w:name="Message Header" w:semiHidden="1" w:unhideWhenUsed="1"/>
-    <w:lsdException w:name="Subtitle" w:uiPriority="11" w:qFormat="1"/>
-    <w:lsdException w:name="Salutation" w:semiHidden="1" w:unhideWhenUsed="1"/>
-    <w:lsdException w:name="Date" w:semiHidden="1" w:unhideWhenUsed="1"/>
-    <w:lsdException w:name="Body Text First Indent" w:semiHidden="1" w:unhideWhenUsed="1"/>
-    <w:lsdException w:name="Body Text First Indent 2" w:semiHidden="1" w:unhideWhenUsed="1"/>
-    <w:lsdException w:name="Note Heading" w:semiHidden="1" w:unhideWhenUsed="1"/>
-    <w:lsdException w:name="Body Text 2" w:semiHidden="1" w:unhideWhenUsed="1"/>
-    <w:lsdException w:name="Body Text 3" w:semiHidden="1" w:unhideWhenUsed="1"/>
-    <w:lsdException w:name="Body Text Indent 2" w:semiHidden="1" w:unhideWhenUsed="1"/>
-    <w:lsdException w:name="Body Text Indent 3" w:semiHidden="1" w:unhideWhenUsed="1"/>
-    <w:lsdException w:name="Block Text" w:semiHidden="1" w:unhideWhenUsed="1"/>
-    <w:lsdException w:name="Hyperlink" w:semiHidden="1" w:unhideWhenUsed="1"/>
-    <w:lsdException w:name="FollowedHyperlink" w:semiHidden="1" w:unhideWhenUsed="1"/>
-    <w:lsdException w:name="Strong" w:uiPriority="22" w:qFormat="1"/>
-    <w:lsdException w:name="Emphasis" w:uiPriority="20" w:qFormat="1"/>
-    <w:lsdException w:name="Document Map" w:semiHidden="1" w:unhideWhenUsed="1"/>
-    <w:lsdException w:name="Plain Text" w:semiHidden="1" w:unhideWhenUsed="1"/>
-    <w:lsdException w:name="E-mail Signature" w:semiHidden="1" w:unhideWhenUsed="1"/>
-    <w:lsdException w:name="HTML Top of Form" w:semiHidden="1" w:unhideWhenUsed="1"/>
-    <w:lsdException w:name="HTML Bottom of Form" w:semiHidden="1" w:unhideWhenUsed="1"/>
-    <w:lsdException w:name="Normal (Web)" w:semiHidden="1" w:unhideWhenUsed="1"/>
-    <w:lsdException w:name="HTML Acronym" w:semiHidden="1" w:unhideWhenUsed="1"/>
-    <w:lsdException w:name="HTML Address" w:semiHidden="1" w:unhideWhenUsed="1"/>
-    <w:lsdException w:name="HTML Cite" w:semiHidden="1" w:unhideWhenUsed="1"/>
-    <w:lsdException w:name="HTML Code" w:semiHidden="1" w:unhideWhenUsed="1"/>
-    <w:lsdException w:name="HTML Definition" w:semiHidden="1" w:unhideWhenUsed="1"/>
-    <w:lsdException w:name="HTML Keyboard" w:semiHidden="1" w:unhideWhenUsed="1"/>
-    <w:lsdException w:name="HTML Preformatted" w:semiHidden="1" w:unhideWhenUsed="1"/>
-    <w:lsdException w:name="HTML Sample" w:semiHidden="1" w:unhideWhenUsed="1"/>
-    <w:lsdException w:name="HTML Typewriter" w:semiHidden="1" w:unhideWhenUsed="1"/>
-    <w:lsdException w:name="HTML Variable" w:semiHidden="1" w:unhideWhenUsed="1"/>
-    <w:lsdException w:name="Normal Table" w:semiHidden="1" w:unhideWhenUsed="1"/>
-    <w:lsdException w:name="annotation subject" w:semiHidden="1" w:unhideWhenUsed="1"/>
-    <w:lsdException w:name="No List" w:semiHidden="1" w:unhideWhenUsed="1"/>
-    <w:lsdException w:name="Outline List 1" w:semiHidden="1" w:unhideWhenUsed="1"/>
-    <w:lsdException w:name="Outline List 2" w:semiHidden="1" w:unhideWhenUsed="1"/>
-    <w:lsdException w:name="Outline List 3" w:semiHidden="1" w:unhideWhenUsed="1"/>
-    <w:lsdException w:name="Table Simple 1" w:semiHidden="1" w:unhideWhenUsed="1"/>
-    <w:lsdException w:name="Table Simple 2" w:semiHidden="1" w:unhideWhenUsed="1"/>
-    <w:lsdException w:name="Table Simple 3" w:semiHidden="1" w:unhideWhenUsed="1"/>
-    <w:lsdException w:name="Table Classic 1" w:semiHidden="1" w:unhideWhenUsed="1"/>
-    <w:lsdException w:name="Table Classic 2" w:semiHidden="1" w:unhideWhenUsed="1"/>
-    <w:lsdException w:name="Table Classic 3" w:semiHidden="1" w:unhideWhenUsed="1"/>
-    <w:lsdException w:name="Table Classic 4" w:semiHidden="1" w:unhideWhenUsed="1"/>
-    <w:lsdException w:name="Table Colorful 1" w:semiHidden="1" w:unhideWhenUsed="1"/>
-    <w:lsdException w:name="Table Colorful 2" w:semiHidden="1" w:unhideWhenUsed="1"/>
-    <w:lsdException w:name="Table Colorful 3" w:semiHidden="1" w:unhideWhenUsed="1"/>
-    <w:lsdException w:name="Table Columns 1" w:semiHidden="1" w:unhideWhenUsed="1"/>
-    <w:lsdException w:name="Table Columns 2" w:semiHidden="1" w:unhideWhenUsed="1"/>
-    <w:lsdException w:name="Table Columns 3" w:semiHidden="1" w:unhideWhenUsed="1"/>
-    <w:lsdException w:name="Table Columns 4" w:semiHidden="1" w:unhideWhenUsed="1"/>
-    <w:lsdException w:name="Table Columns 5" w:semiHidden="1" w:unhideWhenUsed="1"/>
-    <w:lsdException w:name="Table Grid 1" w:semiHidden="1" w:unhideWhenUsed="1"/>
-    <w:lsdException w:name="Table Grid 2" w:semiHidden="1" w:unhideWhenUsed="1"/>
-    <w:lsdException w:name="Table Grid 3" w:semiHidden="1" w:unhideWhenUsed="1"/>
-    <w:lsdException w:name="Table Grid 4" w:semiHidden="1" w:unhideWhenUsed="1"/>
-    <w:lsdException w:name="Table Grid 5" w:semiHidden="1" w:unhideWhenUsed="1"/>
-    <w:lsdException w:name="Table Grid 6" w:semiHidden="1" w:unhideWhenUsed="1"/>
-    <w:lsdException w:name="Table Grid 7" w:semiHidden="1" w:unhideWhenUsed="1"/>
-    <w:lsdException w:name="Table Grid 8" w:semiHidden="1" w:unhideWhenUsed="1"/>
-    <w:lsdException w:name="Table List 1" w:semiHidden="1" w:unhideWhenUsed="1"/>
-    <w:lsdException w:name="Table List 2" w:semiHidden="1" w:unhideWhenUsed="1"/>
-    <w:lsdException w:name="Table List 3" w:semiHidden="1" w:unhideWhenUsed="1"/>
-    <w:lsdException w:name="Table List 4" w:semiHidden="1" w:unhideWhenUsed="1"/>
-    <w:lsdException w:name="Table List 5" w:semiHidden="1" w:unhideWhenUsed="1"/>
-    <w:lsdException w:name="Table List 6" w:semiHidden="1" w:unhideWhenUsed="1"/>
-    <w:lsdException w:name="Table List 7" w:semiHidden="1" w:unhideWhenUsed="1"/>
-    <w:lsdException w:name="Table List 8" w:semiHidden="1" w:unhideWhenUsed="1"/>
-    <w:lsdException w:name="Table 3D effects 1" w:semiHidden="1" w:unhideWhenUsed="1"/>
-    <w:lsdException w:name="Table 3D effects 2" w:semiHidden="1" w:unhideWhenUsed="1"/>
-    <w:lsdException w:name="Table 3D effects 3" w:semiHidden="1" w:unhideWhenUsed="1"/>
-    <w:lsdException w:name="Table Contemporary" w:semiHidden="1" w:unhideWhenUsed="1"/>
-    <w:lsdException w:name="Table Elegant" w:semiHidden="1" w:unhideWhenUsed="1"/>
-    <w:lsdException w:name="Table Professional" w:semiHidden="1" w:unhideWhenUsed="1"/>
-    <w:lsdException w:name="Table Subtle 1" w:semiHidden="1" w:unhideWhenUsed="1"/>
-    <w:lsdException w:name="Table Subtle 2" w:semiHidden="1" w:unhideWhenUsed="1"/>
-    <w:lsdException w:name="Table Web 1" w:semiHidden="1" w:unhideWhenUsed="1"/>
-    <w:lsdException w:name="Table Web 2" w:semiHidden="1" w:unhideWhenUsed="1"/>
-    <w:lsdException w:name="Table Web 3" w:semiHidden="1" w:unhideWhenUsed="1"/>
-    <w:lsdException w:name="Balloon Text" w:semiHidden="1" w:unhideWhenUsed="1"/>
-    <w:lsdException w:name="Table Grid" w:uiPriority="59"/>
-    <w:lsdException w:name="Table Theme" w:semiHidden="1" w:unhideWhenUsed="1"/>
-    <w:lsdException w:name="Placeholder Text" w:semiHidden="1"/>
-    <w:lsdException w:name="No Spacing" w:uiPriority="1" w:qFormat="1"/>
-    <w:lsdException w:name="Light Shading" w:uiPriority="60"/>
-    <w:lsdException w:name="Light List" w:uiPriority="61"/>
-    <w:lsdException w:name="Light Grid" w:uiPriority="62"/>
-    <w:lsdException w:name="Medium Shading 1" w:uiPriority="63"/>
-    <w:lsdException w:name="Medium Shading 2" w:uiPriority="64"/>
-    <w:lsdException w:name="Medium List 1" w:uiPriority="65"/>
-    <w:lsdException w:name="Medium List 2" w:uiPriority="66"/>
-    <w:lsdException w:name="Medium Grid 1" w:uiPriority="67"/>
-    <w:lsdException w:name="Medium Grid 2" w:uiPriority="68"/>
-    <w:lsdException w:name="Medium Grid 3" w:uiPriority="69"/>
-    <w:lsdException w:name="Dark List" w:uiPriority="70"/>
-    <w:lsdException w:name="Colorful Shading" w:uiPriority="71"/>
-    <w:lsdException w:name="Colorful List" w:uiPriority="72"/>
-    <w:lsdException w:name="Colorful Grid" w:uiPriority="73"/>
-    <w:lsdException w:name="Light Shading Accent 1" w:uiPriority="60"/>
-    <w:lsdException w:name="Light List Accent 1" w:uiPriority="61"/>
-    <w:lsdException w:name="Light Grid Accent 1" w:uiPriority="62"/>
-    <w:lsdException w:name="Medium Shading 1 Accent 1" w:uiPriority="63"/>
-    <w:lsdException w:name="Medium Shading 2 Accent 1" w:uiPriority="64"/>
-    <w:lsdException w:name="Medium List 1 Accent 1" w:uiPriority="65"/>
-    <w:lsdException w:name="Revision" w:semiHidden="1"/>
-    <w:lsdException w:name="List Paragraph" w:uiPriority="34" w:qFormat="1"/>
-    <w:lsdException w:name="Quote" w:uiPriority="29" w:qFormat="1"/>
-    <w:lsdException w:name="Intense Quote" w:uiPriority="30" w:qFormat="1"/>
-    <w:lsdException w:name="Medium List 2 Accent 1" w:uiPriority="66"/>
-    <w:lsdException w:name="Medium Grid 1 Accent 1" w:uiPriority="67"/>
-    <w:lsdException w:name="Medium Grid 2 Accent 1" w:uiPriority="68"/>
-    <w:lsdException w:name="Medium Grid 3 Accent 1" w:uiPriority="69"/>
-    <w:lsdException w:name="Dark List Accent 1" w:uiPriority="70"/>
-    <w:lsdException w:name="Colorful Shading Accent 1" w:uiPriority="71"/>
-    <w:lsdException w:name="Colorful List Accent 1" w:uiPriority="72"/>
-    <w:lsdException w:name="Colorful Grid Accent 1" w:uiPriority="73"/>
-    <w:lsdException w:name="Light Shading Accent 2" w:uiPriority="60"/>
-    <w:lsdException w:name="Light List Accent 2" w:uiPriority="61"/>
-    <w:lsdException w:name="Light Grid Accent 2" w:uiPriority="62"/>
-    <w:lsdException w:name="Medium Shading 1 Accent 2" w:uiPriority="63"/>
-    <w:lsdException w:name="Medium Shading 2 Accent 2" w:uiPriority="64"/>
-    <w:lsdException w:name="Medium List 1 Accent 2" w:uiPriority="65"/>
-    <w:lsdException w:name="Medium List 2 Accent 2" w:uiPriority="66"/>
-    <w:lsdException w:name="Medium Grid 1 Accent 2" w:uiPriority="67"/>
-    <w:lsdException w:name="Medium Grid 2 Accent 2" w:uiPriority="68"/>
-    <w:lsdException w:name="Medium Grid 3 Accent 2" w:uiPriority="69"/>
-    <w:lsdException w:name="Dark List Accent 2" w:uiPriority="70"/>
-    <w:lsdException w:name="Colorful Shading Accent 2" w:uiPriority="71"/>
-    <w:lsdException w:name="Colorful List Accent 2" w:uiPriority="72"/>
-    <w:lsdException w:name="Colorful Grid Accent 2" w:uiPriority="73"/>
-    <w:lsdException w:name="Light Shading Accent 3" w:uiPriority="60"/>
-    <w:lsdException w:name="Light List Accent 3" w:uiPriority="61"/>
-    <w:lsdException w:name="Light Grid Accent 3" w:uiPriority="62"/>
-    <w:lsdException w:name="Medium Shading 1 Accent 3" w:uiPriority="63"/>
-    <w:lsdException w:name="Medium Shading 2 Accent 3" w:uiPriority="64"/>
-    <w:lsdException w:name="Medium List 1 Accent 3" w:uiPriority="65"/>
-    <w:lsdException w:name="Medium List 2 Accent 3" w:uiPriority="66"/>
-    <w:lsdException w:name="Medium Grid 1 Accent 3" w:uiPriority="67"/>
-    <w:lsdException w:name="Medium Grid 2 Accent 3" w:uiPriority="68"/>
-    <w:lsdException w:name="Medium Grid 3 Accent 3" w:uiPriority="69"/>
-    <w:lsdException w:name="Dark List Accent 3" w:uiPriority="70"/>
-    <w:lsdException w:name="Colorful Shading Accent 3" w:uiPriority="71"/>
-    <w:lsdException w:name="Colorful List Accent 3" w:uiPriority="72"/>
-    <w:lsdException w:name="Colorful Grid Accent 3" w:uiPriority="73"/>
-    <w:lsdException w:name="Light Shading Accent 4" w:uiPriority="60"/>
-    <w:lsdException w:name="Light List Accent 4" w:uiPriority="61"/>
-    <w:lsdException w:name="Light Grid Accent 4" w:uiPriority="62"/>
-    <w:lsdException w:name="Medium Shading 1 Accent 4" w:uiPriority="63"/>
-    <w:lsdException w:name="Medium Shading 2 Accent 4" w:uiPriority="64"/>
-    <w:lsdException w:name="Medium List 1 Accent 4" w:uiPriority="65"/>
-    <w:lsdException w:name="Medium List 2 Accent 4" w:uiPriority="66"/>
-    <w:lsdException w:name="Medium Grid 1 Accent 4" w:uiPriority="67"/>
-    <w:lsdException w:name="Medium Grid 2 Accent 4" w:uiPriority="68"/>
-    <w:lsdException w:name="Medium Grid 3 Accent 4" w:uiPriority="69"/>
-    <w:lsdException w:name="Dark List Accent 4" w:uiPriority="70"/>
-    <w:lsdException w:name="Colorful Shading Accent 4" w:uiPriority="71"/>
-    <w:lsdException w:name="Colorful List Accent 4" w:uiPriority="72"/>
-    <w:lsdException w:name="Colorful Grid Accent 4" w:uiPriority="73"/>
-    <w:lsdException w:name="Light Shading Accent 5" w:uiPriority="60"/>
-    <w:lsdException w:name="Light List Accent 5" w:uiPriority="61"/>
-    <w:lsdException w:name="Light Grid Accent 5" w:uiPriority="62"/>
-    <w:lsdException w:name="Medium Shading 1 Accent 5" w:uiPriority="63"/>
-    <w:lsdException w:name="Medium Shading 2 Accent 5" w:uiPriority="64"/>
-    <w:lsdException w:name="Medium List 1 Accent 5" w:uiPriority="65"/>
-    <w:lsdException w:name="Medium List 2 Accent 5" w:uiPriority="66"/>
-    <w:lsdException w:name="Medium Grid 1 Accent 5" w:uiPriority="67"/>
-    <w:lsdException w:name="Medium Grid 2 Accent 5" w:uiPriority="68"/>
-    <w:lsdException w:name="Medium Grid 3 Accent 5" w:uiPriority="69"/>
-    <w:lsdException w:name="Dark List Accent 5" w:uiPriority="70"/>
-    <w:lsdException w:name="Colorful Shading Accent 5" w:uiPriority="71"/>
-    <w:lsdException w:name="Colorful List Accent 5" w:uiPriority="72"/>
-    <w:lsdException w:name="Colorful Grid Accent 5" w:uiPriority="73"/>
-    <w:lsdException w:name="Light Shading Accent 6" w:uiPriority="60"/>
-    <w:lsdException w:name="Light List Accent 6" w:uiPriority="61"/>
-    <w:lsdException w:name="Light Grid Accent 6" w:uiPriority="62"/>
-    <w:lsdException w:name="Medium Shading 1 Accent 6" w:uiPriority="63"/>
-    <w:lsdException w:name="Medium Shading 2 Accent 6" w:uiPriority="64"/>
-    <w:lsdException w:name="Medium List 1 Accent 6" w:uiPriority="65"/>
-    <w:lsdException w:name="Medium List 2 Accent 6" w:uiPriority="66"/>
-    <w:lsdException w:name="Medium Grid 1 Accent 6" w:uiPriority="67"/>
-    <w:lsdException w:name="Medium Grid 2 Accent 6" w:uiPriority="68"/>
-    <w:lsdException w:name="Medium Grid 3 Accent 6" w:uiPriority="69"/>
-    <w:lsdException w:name="Dark List Accent 6" w:uiPriority="70"/>
-    <w:lsdException w:name="Colorful Shading Accent 6" w:uiPriority="71"/>
-    <w:lsdException w:name="Colorful List Accent 6" w:uiPriority="72"/>
-    <w:lsdException w:name="Colorful Grid Accent 6" w:uiPriority="73"/>
-    <w:lsdException w:name="Subtle Emphasis" w:uiPriority="19" w:qFormat="1"/>
-    <w:lsdException w:name="Intense Emphasis" w:uiPriority="21" w:qFormat="1"/>
-    <w:lsdException w:name="Subtle Reference" w:uiPriority="31" w:qFormat="1"/>
-    <w:lsdException w:name="Intense Reference" w:uiPriority="32" w:qFormat="1"/>
-    <w:lsdException w:name="Book Title" w:uiPriority="33" w:qFormat="1"/>
-    <w:lsdException w:name="Bibliography" w:semiHidden="1" w:uiPriority="37" w:unhideWhenUsed="1"/>
-    <w:lsdException w:name="TOC Heading" w:semiHidden="1" w:uiPriority="39" w:unhideWhenUsed="1" w:qFormat="1"/>
-    <w:lsdException w:name="Grid Table 4" w:uiPriority="49"/>
-    <w:lsdException w:name="Grid Table 5 Dark" w:uiPriority="50"/>
-    <w:lsdException w:name="Grid Table 6 Colorful" w:uiPriority="51"/>
-    <w:lsdException w:name="Grid Table 7 Colorful" w:uiPriority="52"/>
-    <w:lsdException w:name="Grid Table 1 Light Accent 1" w:uiPriority="46"/>
-    <w:lsdException w:name="Grid Table 2 Accent 1" w:uiPriority="47"/>
-    <w:lsdException w:name="Grid Table 3 Accent 1" w:uiPriority="48"/>
-    <w:lsdException w:name="Grid Table 4 Accent 1" w:uiPriority="49"/>
-    <w:lsdException w:name="Grid Table 5 Dark Accent 1" w:uiPriority="50"/>
-    <w:lsdException w:name="Grid Table 6 Colorful Accent 1" w:uiPriority="51"/>
-    <w:lsdException w:name="Grid Table 7 Colorful Accent 1" w:uiPriority="52"/>
-    <w:lsdException w:name="Grid Table 1 Light Accent 2" w:uiPriority="46"/>
-    <w:lsdException w:name="Grid Table 2 Accent 2" w:uiPriority="47"/>
-    <w:lsdException w:name="Grid Table 3 Accent 2" w:uiPriority="48"/>
-    <w:lsdException w:name="Grid Table 4 Accent 2" w:uiPriority="49"/>
-    <w:lsdException w:name="Grid Table 5 Dark Accent 2" w:uiPriority="50"/>
-    <w:lsdException w:name="Grid Table 6 Colorful Accent 2" w:uiPriority="51"/>
-    <w:lsdException w:name="Grid Table 7 Colorful Accent 2" w:uiPriority="52"/>
-    <w:lsdException w:name="Grid Table 1 Light Accent 3" w:uiPriority="46"/>
-    <w:lsdException w:name="Grid Table 2 Accent 3" w:uiPriority="47"/>
-    <w:lsdException w:name="Grid Table 3 Accent 3" w:uiPriority="48"/>
-    <w:lsdException w:name="Grid Table 4 Accent 3" w:uiPriority="49"/>
-    <w:lsdException w:name="Grid Table 5 Dark Accent 3" w:uiPriority="50"/>
-    <w:lsdException w:name="Grid Table 6 Colorful Accent 3" w:uiPriority="51"/>
-    <w:lsdException w:name="Grid Table 7 Colorful Accent 3" w:uiPriority="52"/>
-    <w:lsdException w:name="Grid Table 1 Light Accent 4" w:uiPriority="46"/>
-    <w:lsdException w:name="Grid Table 2 Accent 4" w:uiPriority="47"/>
-    <w:lsdException w:name="Grid Table 3 Accent 4" w:uiPriority="48"/>
-    <w:lsdException w:name="Grid Table 4 Accent 4" w:uiPriority="49"/>
-    <w:lsdException w:name="Grid Table 5 Dark Accent 4" w:uiPriority="50"/>
-    <w:lsdException w:name="Grid Table 6 Colorful Accent 4" w:uiPriority="51"/>
-    <w:lsdException w:name="Grid Table 7 Colorful Accent 4" w:uiPriority="52"/>
-    <w:lsdException w:name="Grid Table 1 Light Accent 5" w:uiPriority="46"/>
-    <w:lsdException w:name="Grid Table 2 Accent 5" w:uiPriority="47"/>
-    <w:lsdException w:name="Grid Table 3 Accent 5" w:uiPriority="48"/>
-    <w:lsdException w:name="Grid Table 4 Accent 5" w:uiPriority="49"/>
-    <w:lsdException w:name="Grid Table 5 Dark Accent 5" w:uiPriority="50"/>
-    <w:lsdException w:name="Grid Table 6 Colorful Accent 5" w:uiPriority="51"/>
-    <w:lsdException w:name="Grid Table 7 Colorful Accent 5" w:uiPriority="52"/>
-    <w:lsdException w:name="Grid Table 1 Light Accent 6" w:uiPriority="46"/>
-    <w:lsdException w:name="Grid Table 2 Accent 6" w:uiPriority="47"/>
-    <w:lsdException w:name="Grid Table 3 Accent 6" w:uiPriority="48"/>
-    <w:lsdException w:name="Grid Table 4 Accent 6" w:uiPriority="49"/>
-    <w:lsdException w:name="Grid Table 5 Dark Accent 6" w:uiPriority="50"/>
-    <w:lsdException w:name="Grid Table 6 Colorful Accent 6" w:uiPriority="51"/>
-    <w:lsdException w:name="Grid Table 7 Colorful Accent 6" w:uiPriority="52"/>
-    <w:lsdException w:name="List Table 1 Light" w:uiPriority="46"/>
-    <w:lsdException w:name="List Table 2" w:uiPriority="47"/>
-    <w:lsdException w:name="List Table 3" w:uiPriority="48"/>
-    <w:lsdException w:name="List Table 4" w:uiPriority="49"/>
-    <w:lsdException w:name="List Table 5 Dark" w:uiPriority="50"/>
-    <w:lsdException w:name="List Table 6 Colorful" w:uiPriority="51"/>
-    <w:lsdException w:name="List Table 7 Colorful" w:uiPriority="52"/>
-    <w:lsdException w:name="List Table 1 Light Accent 1" w:uiPriority="46"/>
-    <w:lsdException w:name="List Table 2 Accent 1" w:uiPriority="47"/>
-    <w:lsdException w:name="List Table 3 Accent 1" w:uiPriority="48"/>
-    <w:lsdException w:name="List Table 4 Accent 1" w:uiPriority="49"/>
-    <w:lsdException w:name="List Table 5 Dark Accent 1" w:uiPriority="50"/>
-    <w:lsdException w:name="List Table 6 Colorful Accent 1" w:uiPriority="51"/>
-    <w:lsdException w:name="List Table 7 Colorful Accent 1" w:uiPriority="52"/>
-    <w:lsdException w:name="List Table 1 Light Accent 2" w:uiPriority="46"/>
-    <w:lsdException w:name="List Table 2 Accent 2" w:uiPriority="47"/>
-    <w:lsdException w:name="List Table 3 Accent 2" w:uiPriority="48"/>
-    <w:lsdException w:name="List Table 4 Accent 2" w:uiPriority="49"/>
-    <w:lsdException w:name="List Table 5 Dark Accent 2" w:uiPriority="50"/>
-    <w:lsdException w:name="List Table 6 Colorful Accent 2" w:uiPriority="51"/>
-    <w:lsdException w:name="List Table 7 Colorful Accent 2" w:uiPriority="52"/>
-    <w:lsdException w:name="List Table 1 Light Accent 3" w:uiPriority="46"/>
-    <w:lsdException w:name="List Table 2 Accent 3" w:uiPriority="47"/>
-    <w:lsdException w:name="List Table 3 Accent 3" w:uiPriority="48"/>
-    <w:lsdException w:name="List Table 4 Accent 3" w:uiPriority="49"/>
-    <w:lsdException w:name="List Table 5 Dark Accent 3" w:uiPriority="50"/>
-    <w:lsdException w:name="List Table 6 Colorful Accent 3" w:uiPriority="51"/>
-    <w:lsdException w:name="List Table 7 Colorful Accent 3" w:uiPriority="52"/>
-    <w:lsdException w:name="List Table 1 Light Accent 4" w:uiPriority="46"/>
-    <w:lsdException w:name="List Table 2 Accent 4" w:uiPriority="47"/>
-    <w:lsdException w:name="List Table 3 Accent 4" w:uiPriority="48"/>
-    <w:lsdException w:name="List Table 4 Accent 4" w:uiPriority="49"/>
-    <w:lsdException w:name="List Table 5 Dark Accent 4" w:uiPriority="50"/>
-    <w:lsdException w:name="List Table 6 Colorful Accent 4" w:uiPriority="51"/>
-    <w:lsdException w:name="List Table 7 Colorful Accent 4" w:uiPriority="52"/>
-    <w:lsdException w:name="List Table 1 Light Accent 5" w:uiPriority="46"/>
-    <w:lsdException w:name="List Table 2 Accent 5" w:uiPriority="47"/>
-    <w:lsdException w:name="List Table 3 Accent 5" w:uiPriority="48"/>
-    <w:lsdException w:name="List Table 4 Accent 5" w:uiPriority="49"/>
-    <w:lsdException w:name="List Table 5 Dark Accent 5" w:uiPriority="50"/>
-    <w:lsdException w:name="List Table 6 Colorful Accent 5" w:uiPriority="51"/>
-    <w:lsdException w:name="List Table 7 Colorful Accent 5" w:uiPriority="52"/>
-    <w:lsdException w:name="List Table 1 Light Accent 6" w:uiPriority="46"/>
-    <w:lsdException w:name="List Table 2 Accent 6" w:uiPriority="47"/>
-    <w:lsdException w:name="List Table 3 Accent 6" w:uiPriority="48"/>
-    <w:lsdException w:name="List Table 4 Accent 6" w:uiPriority="49"/>
-    <w:lsdException w:name="List Table 5 Dark Accent 6" w:uiPriority="50"/>
-    <w:lsdException w:name="List Table 6 Colorful Accent 6" w:uiPriority="51"/>
-    <w:lsdException w:name="List Table 7 Colorful Accent 6" w:uiPriority="52"/>
+  <w:latentStyles w:defLockedState="0" w:defUIPriority="99" w:defSemiHidden="1" w:defUnhideWhenUsed="1" w:defQFormat="0" w:count="276">
+    <w:lsdException w:name="Normal" w:semiHidden="0" w:uiPriority="0" w:unhideWhenUsed="0" w:qFormat="1"/>
+    <w:lsdException w:name="heading 1" w:semiHidden="0" w:uiPriority="9" w:unhideWhenUsed="0" w:qFormat="1"/>
+    <w:lsdException w:name="heading 2" w:uiPriority="9" w:qFormat="1"/>
+    <w:lsdException w:name="heading 3" w:uiPriority="9" w:qFormat="1"/>
+    <w:lsdException w:name="heading 4" w:uiPriority="9" w:qFormat="1"/>
+    <w:lsdException w:name="heading 5" w:uiPriority="9" w:qFormat="1"/>
+    <w:lsdException w:name="heading 6" w:uiPriority="9" w:qFormat="1"/>
+    <w:lsdException w:name="heading 7" w:uiPriority="9" w:qFormat="1"/>
+    <w:lsdException w:name="heading 8" w:uiPriority="9" w:qFormat="1"/>
+    <w:lsdException w:name="heading 9" w:uiPriority="9" w:qFormat="1"/>
+    <w:lsdException w:name="toc 1" w:uiPriority="39"/>
+    <w:lsdException w:name="toc 2" w:uiPriority="39"/>
+    <w:lsdException w:name="toc 3" w:uiPriority="39"/>
+    <w:lsdException w:name="toc 4" w:uiPriority="39"/>
+    <w:lsdException w:name="toc 5" w:uiPriority="39"/>
+    <w:lsdException w:name="toc 6" w:uiPriority="39"/>
+    <w:lsdException w:name="toc 7" w:uiPriority="39"/>
+    <w:lsdException w:name="toc 8" w:uiPriority="39"/>
+    <w:lsdException w:name="toc 9" w:uiPriority="39"/>
+    <w:lsdException w:name="caption" w:uiPriority="35" w:qFormat="1"/>
+    <w:lsdException w:name="Title" w:semiHidden="0" w:uiPriority="10" w:unhideWhenUsed="0" w:qFormat="1"/>
+    <w:lsdException w:name="Default Paragraph Font" w:uiPriority="1"/>
+    <w:lsdException w:name="Subtitle" w:semiHidden="0" w:uiPriority="11" w:unhideWhenUsed="0" w:qFormat="1"/>
+    <w:lsdException w:name="Strong" w:semiHidden="0" w:uiPriority="22" w:unhideWhenUsed="0" w:qFormat="1"/>
+    <w:lsdException w:name="Emphasis" w:semiHidden="0" w:uiPriority="20" w:unhideWhenUsed="0" w:qFormat="1"/>
+    <w:lsdException w:name="Table Grid" w:semiHidden="0" w:uiPriority="59" w:unhideWhenUsed="0"/>
+    <w:lsdException w:name="Note Level 1" w:semiHidden="0" w:unhideWhenUsed="0"/>
+    <w:lsdException w:name="Note Level 2" w:semiHidden="0" w:unhideWhenUsed="0"/>
+    <w:lsdException w:name="Note Level 3" w:semiHidden="0" w:unhideWhenUsed="0"/>
+    <w:lsdException w:name="Note Level 4" w:semiHidden="0" w:unhideWhenUsed="0"/>
+    <w:lsdException w:name="Note Level 5" w:semiHidden="0" w:unhideWhenUsed="0"/>
+    <w:lsdException w:name="Note Level 6" w:semiHidden="0" w:unhideWhenUsed="0"/>
+    <w:lsdException w:name="Note Level 7" w:semiHidden="0" w:unhideWhenUsed="0"/>
+    <w:lsdException w:name="Note Level 8" w:semiHidden="0" w:unhideWhenUsed="0"/>
+    <w:lsdException w:name="Note Level 9" w:semiHidden="0" w:unhideWhenUsed="0"/>
+    <w:lsdException w:name="Placeholder Text" w:unhideWhenUsed="0"/>
+    <w:lsdException w:name="No Spacing" w:semiHidden="0" w:uiPriority="1" w:unhideWhenUsed="0" w:qFormat="1"/>
+    <w:lsdException w:name="Light Shading" w:semiHidden="0" w:uiPriority="60" w:unhideWhenUsed="0"/>
+    <w:lsdException w:name="Light List" w:semiHidden="0" w:uiPriority="61" w:unhideWhenUsed="0"/>
+    <w:lsdException w:name="Light Grid" w:semiHidden="0" w:uiPriority="62" w:unhideWhenUsed="0"/>
+    <w:lsdException w:name="Medium Shading 1" w:semiHidden="0" w:uiPriority="63" w:unhideWhenUsed="0"/>
+    <w:lsdException w:name="Medium Shading 2" w:semiHidden="0" w:uiPriority="64" w:unhideWhenUsed="0"/>
+    <w:lsdException w:name="Medium List 1" w:semiHidden="0" w:uiPriority="65" w:unhideWhenUsed="0"/>
+    <w:lsdException w:name="Medium List 2" w:semiHidden="0" w:uiPriority="66" w:unhideWhenUsed="0"/>
+    <w:lsdException w:name="Medium Grid 1" w:semiHidden="0" w:uiPriority="67" w:unhideWhenUsed="0"/>
+    <w:lsdException w:name="Medium Grid 2" w:semiHidden="0" w:uiPriority="68" w:unhideWhenUsed="0"/>
+    <w:lsdException w:name="Medium Grid 3" w:semiHidden="0" w:uiPriority="69" w:unhideWhenUsed="0"/>
+    <w:lsdException w:name="Dark List" w:semiHidden="0" w:uiPriority="70" w:unhideWhenUsed="0"/>
+    <w:lsdException w:name="Colorful Shading" w:semiHidden="0" w:uiPriority="71" w:unhideWhenUsed="0"/>
+    <w:lsdException w:name="Colorful List" w:semiHidden="0" w:uiPriority="72" w:unhideWhenUsed="0"/>
+    <w:lsdException w:name="Colorful Grid" w:semiHidden="0" w:uiPriority="73" w:unhideWhenUsed="0"/>
+    <w:lsdException w:name="Light Shading Accent 1" w:semiHidden="0" w:uiPriority="60" w:unhideWhenUsed="0"/>
+    <w:lsdException w:name="Light List Accent 1" w:semiHidden="0" w:uiPriority="61" w:unhideWhenUsed="0"/>
+    <w:lsdException w:name="Light Grid Accent 1" w:semiHidden="0" w:uiPriority="62" w:unhideWhenUsed="0"/>
+    <w:lsdException w:name="Medium Shading 1 Accent 1" w:semiHidden="0" w:uiPriority="63" w:unhideWhenUsed="0"/>
+    <w:lsdException w:name="Medium Shading 2 Accent 1" w:semiHidden="0" w:uiPriority="64" w:unhideWhenUsed="0"/>
+    <w:lsdException w:name="Medium List 1 Accent 1" w:semiHidden="0" w:uiPriority="65" w:unhideWhenUsed="0"/>
+    <w:lsdException w:name="Revision" w:unhideWhenUsed="0"/>
+    <w:lsdException w:name="List Paragraph" w:semiHidden="0" w:uiPriority="34" w:unhideWhenUsed="0" w:qFormat="1"/>
+    <w:lsdException w:name="Quote" w:semiHidden="0" w:uiPriority="29" w:unhideWhenUsed="0" w:qFormat="1"/>
+    <w:lsdException w:name="Intense Quote" w:semiHidden="0" w:uiPriority="30" w:unhideWhenUsed="0" w:qFormat="1"/>
+    <w:lsdException w:name="Medium List 2 Accent 1" w:semiHidden="0" w:uiPriority="66" w:unhideWhenUsed="0"/>
+    <w:lsdException w:name="Medium Grid 1 Accent 1" w:semiHidden="0" w:uiPriority="67" w:unhideWhenUsed="0"/>
+    <w:lsdException w:name="Medium Grid 2 Accent 1" w:semiHidden="0" w:uiPriority="68" w:unhideWhenUsed="0"/>
+    <w:lsdException w:name="Medium Grid 3 Accent 1" w:semiHidden="0" w:uiPriority="69" w:unhideWhenUsed="0"/>
+    <w:lsdException w:name="Dark List Accent 1" w:semiHidden="0" w:uiPriority="70" w:unhideWhenUsed="0"/>
+    <w:lsdException w:name="Colorful Shading Accent 1" w:semiHidden="0" w:uiPriority="71" w:unhideWhenUsed="0"/>
+    <w:lsdException w:name="Colorful List Accent 1" w:semiHidden="0" w:uiPriority="72" w:unhideWhenUsed="0"/>
+    <w:lsdException w:name="Colorful Grid Accent 1" w:semiHidden="0" w:uiPriority="73" w:unhideWhenUsed="0"/>
+    <w:lsdException w:name="Light Shading Accent 2" w:semiHidden="0" w:uiPriority="60" w:unhideWhenUsed="0"/>
+    <w:lsdException w:name="Light List Accent 2" w:semiHidden="0" w:uiPriority="61" w:unhideWhenUsed="0"/>
+    <w:lsdException w:name="Light Grid Accent 2" w:semiHidden="0" w:uiPriority="62" w:unhideWhenUsed="0"/>
+    <w:lsdException w:name="Medium Shading 1 Accent 2" w:semiHidden="0" w:uiPriority="63" w:unhideWhenUsed="0"/>
+    <w:lsdException w:name="Medium Shading 2 Accent 2" w:semiHidden="0" w:uiPriority="64" w:unhideWhenUsed="0"/>
+    <w:lsdException w:name="Medium List 1 Accent 2" w:semiHidden="0" w:uiPriority="65" w:unhideWhenUsed="0"/>
+    <w:lsdException w:name="Medium List 2 Accent 2" w:semiHidden="0" w:uiPriority="66" w:unhideWhenUsed="0"/>
+    <w:lsdException w:name="Medium Grid 1 Accent 2" w:semiHidden="0" w:uiPriority="67" w:unhideWhenUsed="0"/>
+    <w:lsdException w:name="Medium Grid 2 Accent 2" w:semiHidden="0" w:uiPriority="68" w:unhideWhenUsed="0"/>
+    <w:lsdException w:name="Medium Grid 3 Accent 2" w:semiHidden="0" w:uiPriority="69" w:unhideWhenUsed="0"/>
+    <w:lsdException w:name="Dark List Accent 2" w:semiHidden="0" w:uiPriority="70" w:unhideWhenUsed="0"/>
+    <w:lsdException w:name="Colorful Shading Accent 2" w:semiHidden="0" w:uiPriority="71" w:unhideWhenUsed="0"/>
+    <w:lsdException w:name="Colorful List Accent 2" w:semiHidden="0" w:uiPriority="72" w:unhideWhenUsed="0"/>
+    <w:lsdException w:name="Colorful Grid Accent 2" w:semiHidden="0" w:uiPriority="73" w:unhideWhenUsed="0"/>
+    <w:lsdException w:name="Light Shading Accent 3" w:semiHidden="0" w:uiPriority="60" w:unhideWhenUsed="0"/>
+    <w:lsdException w:name="Light List Accent 3" w:semiHidden="0" w:uiPriority="61" w:unhideWhenUsed="0"/>
+    <w:lsdException w:name="Light Grid Accent 3" w:semiHidden="0" w:uiPriority="62" w:unhideWhenUsed="0"/>
+    <w:lsdException w:name="Medium Shading 1 Accent 3" w:semiHidden="0" w:uiPriority="63" w:unhideWhenUsed="0"/>
+    <w:lsdException w:name="Medium Shading 2 Accent 3" w:semiHidden="0" w:uiPriority="64" w:unhideWhenUsed="0"/>
+    <w:lsdException w:name="Medium List 1 Accent 3" w:semiHidden="0" w:uiPriority="65" w:unhideWhenUsed="0"/>
+    <w:lsdException w:name="Medium List 2 Accent 3" w:semiHidden="0" w:uiPriority="66" w:unhideWhenUsed="0"/>
+    <w:lsdException w:name="Medium Grid 1 Accent 3" w:semiHidden="0" w:uiPriority="67" w:unhideWhenUsed="0"/>
+    <w:lsdException w:name="Medium Grid 2 Accent 3" w:semiHidden="0" w:uiPriority="68" w:unhideWhenUsed="0"/>
+    <w:lsdException w:name="Medium Grid 3 Accent 3" w:semiHidden="0" w:uiPriority="69" w:unhideWhenUsed="0"/>
+    <w:lsdException w:name="Dark List Accent 3" w:semiHidden="0" w:uiPriority="70" w:unhideWhenUsed="0"/>
+    <w:lsdException w:name="Colorful Shading Accent 3" w:semiHidden="0" w:uiPriority="71" w:unhideWhenUsed="0"/>
+    <w:lsdException w:name="Colorful List Accent 3" w:semiHidden="0" w:uiPriority="72" w:unhideWhenUsed="0"/>
+    <w:lsdException w:name="Colorful Grid Accent 3" w:semiHidden="0" w:uiPriority="73" w:unhideWhenUsed="0"/>
+    <w:lsdException w:name="Light Shading Accent 4" w:semiHidden="0" w:uiPriority="60" w:unhideWhenUsed="0"/>
+    <w:lsdException w:name="Light List Accent 4" w:semiHidden="0" w:uiPriority="61" w:unhideWhenUsed="0"/>
+    <w:lsdException w:name="Light Grid Accent 4" w:semiHidden="0" w:uiPriority="62" w:unhideWhenUsed="0"/>
+    <w:lsdException w:name="Medium Shading 1 Accent 4" w:semiHidden="0" w:uiPriority="63" w:unhideWhenUsed="0"/>
+    <w:lsdException w:name="Medium Shading 2 Accent 4" w:semiHidden="0" w:uiPriority="64" w:unhideWhenUsed="0"/>
+    <w:lsdException w:name="Medium List 1 Accent 4" w:semiHidden="0" w:uiPriority="65" w:unhideWhenUsed="0"/>
+    <w:lsdException w:name="Medium List 2 Accent 4" w:semiHidden="0" w:uiPriority="66" w:unhideWhenUsed="0"/>
+    <w:lsdException w:name="Medium Grid 1 Accent 4" w:semiHidden="0" w:uiPriority="67" w:unhideWhenUsed="0"/>
+    <w:lsdException w:name="Medium Grid 2 Accent 4" w:semiHidden="0" w:uiPriority="68" w:unhideWhenUsed="0"/>
+    <w:lsdException w:name="Medium Grid 3 Accent 4" w:semiHidden="0" w:uiPriority="69" w:unhideWhenUsed="0"/>
+    <w:lsdException w:name="Dark List Accent 4" w:semiHidden="0" w:uiPriority="70" w:unhideWhenUsed="0"/>
+    <w:lsdException w:name="Colorful Shading Accent 4" w:semiHidden="0" w:uiPriority="71" w:unhideWhenUsed="0"/>
+    <w:lsdException w:name="Colorful List Accent 4" w:semiHidden="0" w:uiPriority="72" w:unhideWhenUsed="0"/>
+    <w:lsdException w:name="Colorful Grid Accent 4" w:semiHidden="0" w:uiPriority="73" w:unhideWhenUsed="0"/>
+    <w:lsdException w:name="Light Shading Accent 5" w:semiHidden="0" w:uiPriority="60" w:unhideWhenUsed="0"/>
+    <w:lsdException w:name="Light List Accent 5" w:semiHidden="0" w:uiPriority="61" w:unhideWhenUsed="0"/>
+    <w:lsdException w:name="Light Grid Accent 5" w:semiHidden="0" w:uiPriority="62" w:unhideWhenUsed="0"/>
+    <w:lsdException w:name="Medium Shading 1 Accent 5" w:semiHidden="0" w:uiPriority="63" w:unhideWhenUsed="0"/>
+    <w:lsdException w:name="Medium Shading 2 Accent 5" w:semiHidden="0" w:uiPriority="64" w:unhideWhenUsed="0"/>
+    <w:lsdException w:name="Medium List 1 Accent 5" w:semiHidden="0" w:uiPriority="65" w:unhideWhenUsed="0"/>
+    <w:lsdException w:name="Medium List 2 Accent 5" w:semiHidden="0" w:uiPriority="66" w:unhideWhenUsed="0"/>
+    <w:lsdException w:name="Medium Grid 1 Accent 5" w:semiHidden="0" w:uiPriority="67" w:unhideWhenUsed="0"/>
+    <w:lsdException w:name="Medium Grid 2 Accent 5" w:semiHidden="0" w:uiPriority="68" w:unhideWhenUsed="0"/>
+    <w:lsdException w:name="Medium Grid 3 Accent 5" w:semiHidden="0" w:uiPriority="69" w:unhideWhenUsed="0"/>
+    <w:lsdException w:name="Dark List Accent 5" w:semiHidden="0" w:uiPriority="70" w:unhideWhenUsed="0"/>
+    <w:lsdException w:name="Colorful Shading Accent 5" w:semiHidden="0" w:uiPriority="71" w:unhideWhenUsed="0"/>
+    <w:lsdException w:name="Colorful List Accent 5" w:semiHidden="0" w:uiPriority="72" w:unhideWhenUsed="0"/>
+    <w:lsdException w:name="Colorful Grid Accent 5" w:semiHidden="0" w:uiPriority="73" w:unhideWhenUsed="0"/>
+    <w:lsdException w:name="Light Shading Accent 6" w:semiHidden="0" w:uiPriority="60" w:unhideWhenUsed="0"/>
+    <w:lsdException w:name="Light List Accent 6" w:semiHidden="0" w:uiPriority="61" w:unhideWhenUsed="0"/>
+    <w:lsdException w:name="Light Grid Accent 6" w:semiHidden="0" w:uiPriority="62" w:unhideWhenUsed="0"/>
+    <w:lsdException w:name="Medium Shading 1 Accent 6" w:semiHidden="0" w:uiPriority="63" w:unhideWhenUsed="0"/>
+    <w:lsdException w:name="Medium Shading 2 Accent 6" w:semiHidden="0" w:uiPriority="64" w:unhideWhenUsed="0"/>
+    <w:lsdException w:name="Medium List 1 Accent 6" w:semiHidden="0" w:uiPriority="65" w:unhideWhenUsed="0"/>
+    <w:lsdException w:name="Medium List 2 Accent 6" w:semiHidden="0" w:uiPriority="66" w:unhideWhenUsed="0"/>
+    <w:lsdException w:name="Medium Grid 1 Accent 6" w:semiHidden="0" w:uiPriority="67" w:unhideWhenUsed="0"/>
+    <w:lsdException w:name="Medium Grid 2 Accent 6" w:semiHidden="0" w:uiPriority="68" w:unhideWhenUsed="0"/>
+    <w:lsdException w:name="Medium Grid 3 Accent 6" w:semiHidden="0" w:uiPriority="69" w:unhideWhenUsed="0"/>
+    <w:lsdException w:name="Dark List Accent 6" w:semiHidden="0" w:uiPriority="70" w:unhideWhenUsed="0"/>
+    <w:lsdException w:name="Colorful Shading Accent 6" w:semiHidden="0" w:uiPriority="71" w:unhideWhenUsed="0"/>
+    <w:lsdException w:name="Colorful List Accent 6" w:semiHidden="0" w:uiPriority="72" w:unhideWhenUsed="0"/>
+    <w:lsdException w:name="Colorful Grid Accent 6" w:semiHidden="0" w:uiPriority="73" w:unhideWhenUsed="0"/>
+    <w:lsdException w:name="Subtle Emphasis" w:semiHidden="0" w:uiPriority="19" w:unhideWhenUsed="0" w:qFormat="1"/>
+    <w:lsdException w:name="Intense Emphasis" w:semiHidden="0" w:uiPriority="21" w:unhideWhenUsed="0" w:qFormat="1"/>
+    <w:lsdException w:name="Subtle Reference" w:semiHidden="0" w:uiPriority="31" w:unhideWhenUsed="0" w:qFormat="1"/>
+    <w:lsdException w:name="Intense Reference" w:semiHidden="0" w:uiPriority="32" w:unhideWhenUsed="0" w:qFormat="1"/>
+    <w:lsdException w:name="Book Title" w:semiHidden="0" w:uiPriority="33" w:unhideWhenUsed="0" w:qFormat="1"/>
+    <w:lsdException w:name="Bibliography" w:uiPriority="37"/>
+    <w:lsdException w:name="TOC Heading" w:uiPriority="39" w:qFormat="1"/>
+  </w:latentStyles>
+  <w:style w:type="paragraph" w:default="1" w:styleId="Normal">
+    <w:name w:val="Normal"/>
+    <w:qFormat/>
+  </w:style>
+  <w:style w:type="character" w:default="1" w:styleId="DefaultParagraphFont">
+    <w:name w:val="Default Paragraph Font"/>
+    <w:uiPriority w:val="1"/>
+    <w:semiHidden/>
+    <w:unhideWhenUsed/>
+  </w:style>
+  <w:style w:type="table" w:default="1" w:styleId="TableNormal">
+    <w:name w:val="Normal Table"/>
+    <w:uiPriority w:val="99"/>
+    <w:semiHidden/>
+    <w:unhideWhenUsed/>
+    <w:tblPr>
+      <w:tblInd w:w="0" w:type="dxa"/>
+      <w:tblCellMar>
+        <w:top w:w="0" w:type="dxa"/>
+        <w:left w:w="108" w:type="dxa"/>
+        <w:bottom w:w="0" w:type="dxa"/>
+        <w:right w:w="108" w:type="dxa"/>
+      </w:tblCellMar>
+    </w:tblPr>
+  </w:style>
+  <w:style w:type="numbering" w:default="1" w:styleId="NoList">
+    <w:name w:val="No List"/>
+    <w:uiPriority w:val="99"/>
+    <w:semiHidden/>
+    <w:unhideWhenUsed/>
+  </w:style>
+  <w:style w:type="paragraph" w:styleId="ListParagraph">
+    <w:name w:val="List Paragraph"/>
+    <w:basedOn w:val="Normal"/>
+    <w:uiPriority w:val="34"/>
+    <w:qFormat/>
+    <w:rsid w:val="000F785D"/>
+    <w:pPr>
+      <w:ind w:left="720"/>
+      <w:contextualSpacing/>
+    </w:pPr>
+  </w:style>
+</w:styles>
+</file>
+
+<file path=word/stylesWithEffects.xml><?xml version="1.0" encoding="utf-8"?>
+<w:styles xmlns:wpc="http://schemas.microsoft.com/office/word/2010/wordprocessingCanvas" xmlns:mo="http://schemas.microsoft.com/office/mac/office/2008/main" xmlns:mc="http://schemas.openxmlformats.org/markup-compatibility/2006" xmlns:mv="urn:schemas-microsoft-com:mac:vml" xmlns:o="urn:schemas-microsoft-com:office:office" xmlns:r="http://schemas.openxmlformats.org/officeDocument/2006/relationships" xmlns:m="http://schemas.openxmlformats.org/officeDocument/2006/math" xmlns:v="urn:schemas-microsoft-com:vml" xmlns:wp14="http://schemas.microsoft.com/office/word/2010/wordprocessingDrawing" xmlns:wp="http://schemas.openxmlformats.org/drawingml/2006/wordprocessingDrawing" xmlns:w10="urn:schemas-microsoft-com:office:word" xmlns:w="http://schemas.openxmlformats.org/wordprocessingml/2006/main" xmlns:w14="http://schemas.microsoft.com/office/word/2010/wordml" xmlns:wpg="http://schemas.microsoft.com/office/word/2010/wordprocessingGroup" xmlns:wpi="http://schemas.microsoft.com/office/word/2010/wordprocessingInk" xmlns:wne="http://schemas.microsoft.com/office/word/2006/wordml" xmlns:wps="http://schemas.microsoft.com/office/word/2010/wordprocessingShape" mc:Ignorable="w14 wp14">
+  <w:docDefaults>
+    <w:rPrDefault>
+      <w:rPr>
+        <w:rFonts w:asciiTheme="minorHAnsi" w:eastAsiaTheme="minorEastAsia" w:hAnsiTheme="minorHAnsi" w:cstheme="minorBidi"/>
+        <w:sz w:val="24"/>
+        <w:szCs w:val="24"/>
+        <w:lang w:val="en-US" w:eastAsia="en-US" w:bidi="ar-SA"/>
+      </w:rPr>
+    </w:rPrDefault>
+    <w:pPrDefault/>
+  </w:docDefaults>
+  <w:latentStyles w:defLockedState="0" w:defUIPriority="99" w:defSemiHidden="1" w:defUnhideWhenUsed="1" w:defQFormat="0" w:count="276">
+    <w:lsdException w:name="Normal" w:semiHidden="0" w:uiPriority="0" w:unhideWhenUsed="0" w:qFormat="1"/>
+    <w:lsdException w:name="heading 1" w:semiHidden="0" w:uiPriority="9" w:unhideWhenUsed="0" w:qFormat="1"/>
+    <w:lsdException w:name="heading 2" w:uiPriority="9" w:qFormat="1"/>
+    <w:lsdException w:name="heading 3" w:uiPriority="9" w:qFormat="1"/>
+    <w:lsdException w:name="heading 4" w:uiPriority="9" w:qFormat="1"/>
+    <w:lsdException w:name="heading 5" w:uiPriority="9" w:qFormat="1"/>
+    <w:lsdException w:name="heading 6" w:uiPriority="9" w:qFormat="1"/>
+    <w:lsdException w:name="heading 7" w:uiPriority="9" w:qFormat="1"/>
+    <w:lsdException w:name="heading 8" w:uiPriority="9" w:qFormat="1"/>
+    <w:lsdException w:name="heading 9" w:uiPriority="9" w:qFormat="1"/>
+    <w:lsdException w:name="toc 1" w:uiPriority="39"/>
+    <w:lsdException w:name="toc 2" w:uiPriority="39"/>
+    <w:lsdException w:name="toc 3" w:uiPriority="39"/>
+    <w:lsdException w:name="toc 4" w:uiPriority="39"/>
+    <w:lsdException w:name="toc 5" w:uiPriority="39"/>
+    <w:lsdException w:name="toc 6" w:uiPriority="39"/>
+    <w:lsdException w:name="toc 7" w:uiPriority="39"/>
+    <w:lsdException w:name="toc 8" w:uiPriority="39"/>
+    <w:lsdException w:name="toc 9" w:uiPriority="39"/>
+    <w:lsdException w:name="caption" w:uiPriority="35" w:qFormat="1"/>
+    <w:lsdException w:name="Title" w:semiHidden="0" w:uiPriority="10" w:unhideWhenUsed="0" w:qFormat="1"/>
+    <w:lsdException w:name="Default Paragraph Font" w:uiPriority="1"/>
+    <w:lsdException w:name="Subtitle" w:semiHidden="0" w:uiPriority="11" w:unhideWhenUsed="0" w:qFormat="1"/>
+    <w:lsdException w:name="Strong" w:semiHidden="0" w:uiPriority="22" w:unhideWhenUsed="0" w:qFormat="1"/>
+    <w:lsdException w:name="Emphasis" w:semiHidden="0" w:uiPriority="20" w:unhideWhenUsed="0" w:qFormat="1"/>
+    <w:lsdException w:name="Table Grid" w:semiHidden="0" w:uiPriority="59" w:unhideWhenUsed="0"/>
+    <w:lsdException w:name="Note Level 1" w:semiHidden="0" w:unhideWhenUsed="0"/>
+    <w:lsdException w:name="Note Level 2" w:semiHidden="0" w:unhideWhenUsed="0"/>
+    <w:lsdException w:name="Note Level 3" w:semiHidden="0" w:unhideWhenUsed="0"/>
+    <w:lsdException w:name="Note Level 4" w:semiHidden="0" w:unhideWhenUsed="0"/>
+    <w:lsdException w:name="Note Level 5" w:semiHidden="0" w:unhideWhenUsed="0"/>
+    <w:lsdException w:name="Note Level 6" w:semiHidden="0" w:unhideWhenUsed="0"/>
+    <w:lsdException w:name="Note Level 7" w:semiHidden="0" w:unhideWhenUsed="0"/>
+    <w:lsdException w:name="Note Level 8" w:semiHidden="0" w:unhideWhenUsed="0"/>
+    <w:lsdException w:name="Note Level 9" w:semiHidden="0" w:unhideWhenUsed="0"/>
+    <w:lsdException w:name="Placeholder Text" w:unhideWhenUsed="0"/>
+    <w:lsdException w:name="No Spacing" w:semiHidden="0" w:uiPriority="1" w:unhideWhenUsed="0" w:qFormat="1"/>
+    <w:lsdException w:name="Light Shading" w:semiHidden="0" w:uiPriority="60" w:unhideWhenUsed="0"/>
+    <w:lsdException w:name="Light List" w:semiHidden="0" w:uiPriority="61" w:unhideWhenUsed="0"/>
+    <w:lsdException w:name="Light Grid" w:semiHidden="0" w:uiPriority="62" w:unhideWhenUsed="0"/>
+    <w:lsdException w:name="Medium Shading 1" w:semiHidden="0" w:uiPriority="63" w:unhideWhenUsed="0"/>
+    <w:lsdException w:name="Medium Shading 2" w:semiHidden="0" w:uiPriority="64" w:unhideWhenUsed="0"/>
+    <w:lsdException w:name="Medium List 1" w:semiHidden="0" w:uiPriority="65" w:unhideWhenUsed="0"/>
+    <w:lsdException w:name="Medium List 2" w:semiHidden="0" w:uiPriority="66" w:unhideWhenUsed="0"/>
+    <w:lsdException w:name="Medium Grid 1" w:semiHidden="0" w:uiPriority="67" w:unhideWhenUsed="0"/>
+    <w:lsdException w:name="Medium Grid 2" w:semiHidden="0" w:uiPriority="68" w:unhideWhenUsed="0"/>
+    <w:lsdException w:name="Medium Grid 3" w:semiHidden="0" w:uiPriority="69" w:unhideWhenUsed="0"/>
+    <w:lsdException w:name="Dark List" w:semiHidden="0" w:uiPriority="70" w:unhideWhenUsed="0"/>
+    <w:lsdException w:name="Colorful Shading" w:semiHidden="0" w:uiPriority="71" w:unhideWhenUsed="0"/>
+    <w:lsdException w:name="Colorful List" w:semiHidden="0" w:uiPriority="72" w:unhideWhenUsed="0"/>
+    <w:lsdException w:name="Colorful Grid" w:semiHidden="0" w:uiPriority="73" w:unhideWhenUsed="0"/>
+    <w:lsdException w:name="Light Shading Accent 1" w:semiHidden="0" w:uiPriority="60" w:unhideWhenUsed="0"/>
+    <w:lsdException w:name="Light List Accent 1" w:semiHidden="0" w:uiPriority="61" w:unhideWhenUsed="0"/>
+    <w:lsdException w:name="Light Grid Accent 1" w:semiHidden="0" w:uiPriority="62" w:unhideWhenUsed="0"/>
+    <w:lsdException w:name="Medium Shading 1 Accent 1" w:semiHidden="0" w:uiPriority="63" w:unhideWhenUsed="0"/>
+    <w:lsdException w:name="Medium Shading 2 Accent 1" w:semiHidden="0" w:uiPriority="64" w:unhideWhenUsed="0"/>
+    <w:lsdException w:name="Medium List 1 Accent 1" w:semiHidden="0" w:uiPriority="65" w:unhideWhenUsed="0"/>
+    <w:lsdException w:name="Revision" w:unhideWhenUsed="0"/>
+    <w:lsdException w:name="List Paragraph" w:semiHidden="0" w:uiPriority="34" w:unhideWhenUsed="0" w:qFormat="1"/>
+    <w:lsdException w:name="Quote" w:semiHidden="0" w:uiPriority="29" w:unhideWhenUsed="0" w:qFormat="1"/>
+    <w:lsdException w:name="Intense Quote" w:semiHidden="0" w:uiPriority="30" w:unhideWhenUsed="0" w:qFormat="1"/>
+    <w:lsdException w:name="Medium List 2 Accent 1" w:semiHidden="0" w:uiPriority="66" w:unhideWhenUsed="0"/>
+    <w:lsdException w:name="Medium Grid 1 Accent 1" w:semiHidden="0" w:uiPriority="67" w:unhideWhenUsed="0"/>
+    <w:lsdException w:name="Medium Grid 2 Accent 1" w:semiHidden="0" w:uiPriority="68" w:unhideWhenUsed="0"/>
+    <w:lsdException w:name="Medium Grid 3 Accent 1" w:semiHidden="0" w:uiPriority="69" w:unhideWhenUsed="0"/>
+    <w:lsdException w:name="Dark List Accent 1" w:semiHidden="0" w:uiPriority="70" w:unhideWhenUsed="0"/>
+    <w:lsdException w:name="Colorful Shading Accent 1" w:semiHidden="0" w:uiPriority="71" w:unhideWhenUsed="0"/>
+    <w:lsdException w:name="Colorful List Accent 1" w:semiHidden="0" w:uiPriority="72" w:unhideWhenUsed="0"/>
+    <w:lsdException w:name="Colorful Grid Accent 1" w:semiHidden="0" w:uiPriority="73" w:unhideWhenUsed="0"/>
+    <w:lsdException w:name="Light Shading Accent 2" w:semiHidden="0" w:uiPriority="60" w:unhideWhenUsed="0"/>
+    <w:lsdException w:name="Light List Accent 2" w:semiHidden="0" w:uiPriority="61" w:unhideWhenUsed="0"/>
+    <w:lsdException w:name="Light Grid Accent 2" w:semiHidden="0" w:uiPriority="62" w:unhideWhenUsed="0"/>
+    <w:lsdException w:name="Medium Shading 1 Accent 2" w:semiHidden="0" w:uiPriority="63" w:unhideWhenUsed="0"/>
+    <w:lsdException w:name="Medium Shading 2 Accent 2" w:semiHidden="0" w:uiPriority="64" w:unhideWhenUsed="0"/>
+    <w:lsdException w:name="Medium List 1 Accent 2" w:semiHidden="0" w:uiPriority="65" w:unhideWhenUsed="0"/>
+    <w:lsdException w:name="Medium List 2 Accent 2" w:semiHidden="0" w:uiPriority="66" w:unhideWhenUsed="0"/>
+    <w:lsdException w:name="Medium Grid 1 Accent 2" w:semiHidden="0" w:uiPriority="67" w:unhideWhenUsed="0"/>
+    <w:lsdException w:name="Medium Grid 2 Accent 2" w:semiHidden="0" w:uiPriority="68" w:unhideWhenUsed="0"/>
+    <w:lsdException w:name="Medium Grid 3 Accent 2" w:semiHidden="0" w:uiPriority="69" w:unhideWhenUsed="0"/>
+    <w:lsdException w:name="Dark List Accent 2" w:semiHidden="0" w:uiPriority="70" w:unhideWhenUsed="0"/>
+    <w:lsdException w:name="Colorful Shading Accent 2" w:semiHidden="0" w:uiPriority="71" w:unhideWhenUsed="0"/>
+    <w:lsdException w:name="Colorful List Accent 2" w:semiHidden="0" w:uiPriority="72" w:unhideWhenUsed="0"/>
+    <w:lsdException w:name="Colorful Grid Accent 2" w:semiHidden="0" w:uiPriority="73" w:unhideWhenUsed="0"/>
+    <w:lsdException w:name="Light Shading Accent 3" w:semiHidden="0" w:uiPriority="60" w:unhideWhenUsed="0"/>
+    <w:lsdException w:name="Light List Accent 3" w:semiHidden="0" w:uiPriority="61" w:unhideWhenUsed="0"/>
+    <w:lsdException w:name="Light Grid Accent 3" w:semiHidden="0" w:uiPriority="62" w:unhideWhenUsed="0"/>
+    <w:lsdException w:name="Medium Shading 1 Accent 3" w:semiHidden="0" w:uiPriority="63" w:unhideWhenUsed="0"/>
+    <w:lsdException w:name="Medium Shading 2 Accent 3" w:semiHidden="0" w:uiPriority="64" w:unhideWhenUsed="0"/>
+    <w:lsdException w:name="Medium List 1 Accent 3" w:semiHidden="0" w:uiPriority="65" w:unhideWhenUsed="0"/>
+    <w:lsdException w:name="Medium List 2 Accent 3" w:semiHidden="0" w:uiPriority="66" w:unhideWhenUsed="0"/>
+    <w:lsdException w:name="Medium Grid 1 Accent 3" w:semiHidden="0" w:uiPriority="67" w:unhideWhenUsed="0"/>
+    <w:lsdException w:name="Medium Grid 2 Accent 3" w:semiHidden="0" w:uiPriority="68" w:unhideWhenUsed="0"/>
+    <w:lsdException w:name="Medium Grid 3 Accent 3" w:semiHidden="0" w:uiPriority="69" w:unhideWhenUsed="0"/>
+    <w:lsdException w:name="Dark List Accent 3" w:semiHidden="0" w:uiPriority="70" w:unhideWhenUsed="0"/>
+    <w:lsdException w:name="Colorful Shading Accent 3" w:semiHidden="0" w:uiPriority="71" w:unhideWhenUsed="0"/>
+    <w:lsdException w:name="Colorful List Accent 3" w:semiHidden="0" w:uiPriority="72" w:unhideWhenUsed="0"/>
+    <w:lsdException w:name="Colorful Grid Accent 3" w:semiHidden="0" w:uiPriority="73" w:unhideWhenUsed="0"/>
+    <w:lsdException w:name="Light Shading Accent 4" w:semiHidden="0" w:uiPriority="60" w:unhideWhenUsed="0"/>
+    <w:lsdException w:name="Light List Accent 4" w:semiHidden="0" w:uiPriority="61" w:unhideWhenUsed="0"/>
+    <w:lsdException w:name="Light Grid Accent 4" w:semiHidden="0" w:uiPriority="62" w:unhideWhenUsed="0"/>
+    <w:lsdException w:name="Medium Shading 1 Accent 4" w:semiHidden="0" w:uiPriority="63" w:unhideWhenUsed="0"/>
+    <w:lsdException w:name="Medium Shading 2 Accent 4" w:semiHidden="0" w:uiPriority="64" w:unhideWhenUsed="0"/>
+    <w:lsdException w:name="Medium List 1 Accent 4" w:semiHidden="0" w:uiPriority="65" w:unhideWhenUsed="0"/>
+    <w:lsdException w:name="Medium List 2 Accent 4" w:semiHidden="0" w:uiPriority="66" w:unhideWhenUsed="0"/>
+    <w:lsdException w:name="Medium Grid 1 Accent 4" w:semiHidden="0" w:uiPriority="67" w:unhideWhenUsed="0"/>
+    <w:lsdException w:name="Medium Grid 2 Accent 4" w:semiHidden="0" w:uiPriority="68" w:unhideWhenUsed="0"/>
+    <w:lsdException w:name="Medium Grid 3 Accent 4" w:semiHidden="0" w:uiPriority="69" w:unhideWhenUsed="0"/>
+    <w:lsdException w:name="Dark List Accent 4" w:semiHidden="0" w:uiPriority="70" w:unhideWhenUsed="0"/>
+    <w:lsdException w:name="Colorful Shading Accent 4" w:semiHidden="0" w:uiPriority="71" w:unhideWhenUsed="0"/>
+    <w:lsdException w:name="Colorful List Accent 4" w:semiHidden="0" w:uiPriority="72" w:unhideWhenUsed="0"/>
+    <w:lsdException w:name="Colorful Grid Accent 4" w:semiHidden="0" w:uiPriority="73" w:unhideWhenUsed="0"/>
+    <w:lsdException w:name="Light Shading Accent 5" w:semiHidden="0" w:uiPriority="60" w:unhideWhenUsed="0"/>
+    <w:lsdException w:name="Light List Accent 5" w:semiHidden="0" w:uiPriority="61" w:unhideWhenUsed="0"/>
+    <w:lsdException w:name="Light Grid Accent 5" w:semiHidden="0" w:uiPriority="62" w:unhideWhenUsed="0"/>
+    <w:lsdException w:name="Medium Shading 1 Accent 5" w:semiHidden="0" w:uiPriority="63" w:unhideWhenUsed="0"/>
+    <w:lsdException w:name="Medium Shading 2 Accent 5" w:semiHidden="0" w:uiPriority="64" w:unhideWhenUsed="0"/>
+    <w:lsdException w:name="Medium List 1 Accent 5" w:semiHidden="0" w:uiPriority="65" w:unhideWhenUsed="0"/>
+    <w:lsdException w:name="Medium List 2 Accent 5" w:semiHidden="0" w:uiPriority="66" w:unhideWhenUsed="0"/>
+    <w:lsdException w:name="Medium Grid 1 Accent 5" w:semiHidden="0" w:uiPriority="67" w:unhideWhenUsed="0"/>
+    <w:lsdException w:name="Medium Grid 2 Accent 5" w:semiHidden="0" w:uiPriority="68" w:unhideWhenUsed="0"/>
+    <w:lsdException w:name="Medium Grid 3 Accent 5" w:semiHidden="0" w:uiPriority="69" w:unhideWhenUsed="0"/>
+    <w:lsdException w:name="Dark List Accent 5" w:semiHidden="0" w:uiPriority="70" w:unhideWhenUsed="0"/>
+    <w:lsdException w:name="Colorful Shading Accent 5" w:semiHidden="0" w:uiPriority="71" w:unhideWhenUsed="0"/>
+    <w:lsdException w:name="Colorful List Accent 5" w:semiHidden="0" w:uiPriority="72" w:unhideWhenUsed="0"/>
+    <w:lsdException w:name="Colorful Grid Accent 5" w:semiHidden="0" w:uiPriority="73" w:unhideWhenUsed="0"/>
+    <w:lsdException w:name="Light Shading Accent 6" w:semiHidden="0" w:uiPriority="60" w:unhideWhenUsed="0"/>
+    <w:lsdException w:name="Light List Accent 6" w:semiHidden="0" w:uiPriority="61" w:unhideWhenUsed="0"/>
+    <w:lsdException w:name="Light Grid Accent 6" w:semiHidden="0" w:uiPriority="62" w:unhideWhenUsed="0"/>
+    <w:lsdException w:name="Medium Shading 1 Accent 6" w:semiHidden="0" w:uiPriority="63" w:unhideWhenUsed="0"/>
+    <w:lsdException w:name="Medium Shading 2 Accent 6" w:semiHidden="0" w:uiPriority="64" w:unhideWhenUsed="0"/>
+    <w:lsdException w:name="Medium List 1 Accent 6" w:semiHidden="0" w:uiPriority="65" w:unhideWhenUsed="0"/>
+    <w:lsdException w:name="Medium List 2 Accent 6" w:semiHidden="0" w:uiPriority="66" w:unhideWhenUsed="0"/>
+    <w:lsdException w:name="Medium Grid 1 Accent 6" w:semiHidden="0" w:uiPriority="67" w:unhideWhenUsed="0"/>
+    <w:lsdException w:name="Medium Grid 2 Accent 6" w:semiHidden="0" w:uiPriority="68" w:unhideWhenUsed="0"/>
+    <w:lsdException w:name="Medium Grid 3 Accent 6" w:semiHidden="0" w:uiPriority="69" w:unhideWhenUsed="0"/>
+    <w:lsdException w:name="Dark List Accent 6" w:semiHidden="0" w:uiPriority="70" w:unhideWhenUsed="0"/>
+    <w:lsdException w:name="Colorful Shading Accent 6" w:semiHidden="0" w:uiPriority="71" w:unhideWhenUsed="0"/>
+    <w:lsdException w:name="Colorful List Accent 6" w:semiHidden="0" w:uiPriority="72" w:unhideWhenUsed="0"/>
+    <w:lsdException w:name="Colorful Grid Accent 6" w:semiHidden="0" w:uiPriority="73" w:unhideWhenUsed="0"/>
+    <w:lsdException w:name="Subtle Emphasis" w:semiHidden="0" w:uiPriority="19" w:unhideWhenUsed="0" w:qFormat="1"/>
+    <w:lsdException w:name="Intense Emphasis" w:semiHidden="0" w:uiPriority="21" w:unhideWhenUsed="0" w:qFormat="1"/>
+    <w:lsdException w:name="Subtle Reference" w:semiHidden="0" w:uiPriority="31" w:unhideWhenUsed="0" w:qFormat="1"/>
+    <w:lsdException w:name="Intense Reference" w:semiHidden="0" w:uiPriority="32" w:unhideWhenUsed="0" w:qFormat="1"/>
+    <w:lsdException w:name="Book Title" w:semiHidden="0" w:uiPriority="33" w:unhideWhenUsed="0" w:qFormat="1"/>
+    <w:lsdException w:name="Bibliography" w:uiPriority="37"/>
+    <w:lsdException w:name="TOC Heading" w:uiPriority="39" w:qFormat="1"/>
   </w:latentStyles>
   <w:style w:type="paragraph" w:default="1" w:styleId="Normal">
     <w:name w:val="Normal"/>

</xml_diff>